<commit_message>
v4 project proposal - haqqim
</commit_message>
<xml_diff>
--- a/Documents/Two Cube Project Proposal.docx
+++ b/Documents/Two Cube Project Proposal.docx
@@ -49,7 +49,7 @@
           <w:bCs w:val="0"/>
           <w:noProof/>
           <w:sz w:val="44"/>
-          <w:lang w:val="en-US" w:eastAsia="zh-CN"/>
+          <w:lang w:eastAsia="en-GB"/>
         </w:rPr>
         <w:drawing>
           <wp:inline distT="0" distB="0" distL="0" distR="0" wp14:anchorId="270E2BFB" wp14:editId="65B9F8A6">
@@ -104,7 +104,7 @@
         <w:rPr>
           <w:rFonts w:ascii="Calibri" w:hAnsi="Calibri"/>
           <w:noProof/>
-          <w:lang w:val="en-US" w:eastAsia="zh-CN"/>
+          <w:lang w:eastAsia="en-GB"/>
         </w:rPr>
         <w:drawing>
           <wp:anchor distT="0" distB="0" distL="114300" distR="114300" simplePos="0" relativeHeight="251657728" behindDoc="1" locked="0" layoutInCell="1" allowOverlap="1" wp14:anchorId="7B9C8A60" wp14:editId="558BA5DF">
@@ -197,6 +197,16 @@
           <w:sz w:val="32"/>
         </w:rPr>
       </w:pPr>
+    </w:p>
+    <w:p>
+      <w:pPr>
+        <w:jc w:val="center"/>
+        <w:rPr>
+          <w:rFonts w:ascii="Calibri" w:hAnsi="Calibri" w:cs="Arial"/>
+          <w:b/>
+          <w:sz w:val="32"/>
+        </w:rPr>
+      </w:pPr>
       <w:r>
         <w:rPr>
           <w:rFonts w:ascii="Calibri" w:hAnsi="Calibri" w:cs="Arial"/>
@@ -264,8 +274,10 @@
           <w:rFonts w:ascii="Calibri" w:hAnsi="Calibri" w:cs="Arial"/>
           <w:b/>
         </w:rPr>
-        <w:t>V3</w:t>
-      </w:r>
+        <w:t>V4</w:t>
+      </w:r>
+      <w:bookmarkStart w:id="31" w:name="_GoBack"/>
+      <w:bookmarkEnd w:id="31"/>
     </w:p>
     <w:p>
       <w:pPr>
@@ -323,6 +335,20 @@
           <w:b/>
           <w:bCs/>
           <w:sz w:val="32"/>
+        </w:rPr>
+      </w:pPr>
+    </w:p>
+    <w:p>
+      <w:pPr>
+        <w:keepNext/>
+        <w:spacing w:before="240" w:after="60"/>
+        <w:ind w:hanging="567"/>
+        <w:outlineLvl w:val="2"/>
+        <w:rPr>
+          <w:rFonts w:ascii="Calibri" w:hAnsi="Calibri" w:cs="Arial"/>
+          <w:b/>
+          <w:sz w:val="22"/>
+          <w:szCs w:val="22"/>
         </w:rPr>
       </w:pPr>
     </w:p>
@@ -487,7 +513,17 @@
           <w:sz w:val="22"/>
           <w:szCs w:val="22"/>
         </w:rPr>
-        <w:t>Developer Lead &amp; Business analyst Deputy</w:t>
+        <w:t>Developer Lead &amp; Business A</w:t>
+      </w:r>
+      <w:r>
+        <w:rPr>
+          <w:rStyle w:val="s1"/>
+          <w:rFonts w:ascii="Calibri" w:hAnsi="Calibri"/>
+          <w:color w:val="000000" w:themeColor="text1"/>
+          <w:sz w:val="22"/>
+          <w:szCs w:val="22"/>
+        </w:rPr>
+        <w:t>nalyst Deputy</w:t>
       </w:r>
     </w:p>
     <w:p>
@@ -554,7 +590,17 @@
           <w:sz w:val="22"/>
           <w:szCs w:val="22"/>
         </w:rPr>
-        <w:t>Developer Lead &amp; Robotics hardware deputy</w:t>
+        <w:t>Developer Lead &amp; Robotics Hardware D</w:t>
+      </w:r>
+      <w:r>
+        <w:rPr>
+          <w:rStyle w:val="s1"/>
+          <w:rFonts w:ascii="Calibri" w:hAnsi="Calibri"/>
+          <w:color w:val="000000" w:themeColor="text1"/>
+          <w:sz w:val="22"/>
+          <w:szCs w:val="22"/>
+        </w:rPr>
+        <w:t>eputy</w:t>
       </w:r>
     </w:p>
     <w:p>
@@ -621,7 +667,17 @@
           <w:sz w:val="22"/>
           <w:szCs w:val="22"/>
         </w:rPr>
-        <w:t>Robotics hardware Lead &amp; Developer Deputy</w:t>
+        <w:t>Robotics H</w:t>
+      </w:r>
+      <w:r>
+        <w:rPr>
+          <w:rStyle w:val="s1"/>
+          <w:rFonts w:ascii="Calibri" w:hAnsi="Calibri"/>
+          <w:color w:val="000000" w:themeColor="text1"/>
+          <w:sz w:val="22"/>
+          <w:szCs w:val="22"/>
+        </w:rPr>
+        <w:t>ardware Lead &amp; Developer Deputy</w:t>
       </w:r>
     </w:p>
     <w:p>
@@ -658,7 +714,27 @@
           <w:sz w:val="22"/>
           <w:szCs w:val="22"/>
         </w:rPr>
-        <w:t xml:space="preserve"> (ahmadsm.2015@sis.smu.edu.sg) – Front end &amp; UI/UX designer</w:t>
+        <w:t xml:space="preserve"> (ahmads</w:t>
+      </w:r>
+      <w:r>
+        <w:rPr>
+          <w:rStyle w:val="s1"/>
+          <w:rFonts w:ascii="Calibri" w:hAnsi="Calibri"/>
+          <w:color w:val="000000" w:themeColor="text1"/>
+          <w:sz w:val="22"/>
+          <w:szCs w:val="22"/>
+        </w:rPr>
+        <w:t>m.2015@sis.smu.edu.sg) – Front-E</w:t>
+      </w:r>
+      <w:r>
+        <w:rPr>
+          <w:rStyle w:val="s1"/>
+          <w:rFonts w:ascii="Calibri" w:hAnsi="Calibri"/>
+          <w:color w:val="000000" w:themeColor="text1"/>
+          <w:sz w:val="22"/>
+          <w:szCs w:val="22"/>
+        </w:rPr>
+        <w:t>nd &amp; UI/UX designer</w:t>
       </w:r>
     </w:p>
     <w:p>
@@ -684,13 +760,13 @@
           <w:szCs w:val="22"/>
         </w:rPr>
       </w:pPr>
-      <w:bookmarkStart w:id="31" w:name="_Toc96146928"/>
-      <w:bookmarkStart w:id="32" w:name="_Toc97039861"/>
-      <w:bookmarkStart w:id="33" w:name="_Toc104951041"/>
-      <w:bookmarkStart w:id="34" w:name="_Toc107366284"/>
-      <w:bookmarkStart w:id="35" w:name="_Toc125792657"/>
-      <w:bookmarkStart w:id="36" w:name="_Toc131423379"/>
-      <w:bookmarkStart w:id="37" w:name="_Toc95641387"/>
+      <w:bookmarkStart w:id="32" w:name="_Toc96146928"/>
+      <w:bookmarkStart w:id="33" w:name="_Toc97039861"/>
+      <w:bookmarkStart w:id="34" w:name="_Toc104951041"/>
+      <w:bookmarkStart w:id="35" w:name="_Toc107366284"/>
+      <w:bookmarkStart w:id="36" w:name="_Toc125792657"/>
+      <w:bookmarkStart w:id="37" w:name="_Toc131423379"/>
+      <w:bookmarkStart w:id="38" w:name="_Toc95641387"/>
       <w:r>
         <w:rPr>
           <w:rFonts w:ascii="Calibri" w:hAnsi="Calibri" w:cs="Arial"/>
@@ -700,12 +776,12 @@
         </w:rPr>
         <w:t>Faculty Supervisor:</w:t>
       </w:r>
-      <w:bookmarkEnd w:id="31"/>
       <w:bookmarkEnd w:id="32"/>
       <w:bookmarkEnd w:id="33"/>
       <w:bookmarkEnd w:id="34"/>
       <w:bookmarkEnd w:id="35"/>
       <w:bookmarkEnd w:id="36"/>
+      <w:bookmarkEnd w:id="37"/>
     </w:p>
     <w:p>
       <w:pPr>
@@ -731,31 +807,28 @@
           <w:sz w:val="22"/>
           <w:szCs w:val="22"/>
         </w:rPr>
-        <w:t xml:space="preserve">Tan </w:t>
-      </w:r>
-      <w:proofErr w:type="spellStart"/>
-      <w:r>
-        <w:rPr>
-          <w:rStyle w:val="s1"/>
-          <w:rFonts w:ascii="Calibri" w:hAnsi="Calibri"/>
-          <w:b/>
+        <w:t>Tan Hwee Xian</w:t>
+      </w:r>
+      <w:r>
+        <w:rPr>
+          <w:rStyle w:val="s1"/>
+          <w:rFonts w:ascii="Calibri" w:hAnsi="Calibri"/>
           <w:color w:val="000000" w:themeColor="text1"/>
           <w:sz w:val="22"/>
           <w:szCs w:val="22"/>
         </w:rPr>
-        <w:t>Hwee</w:t>
-      </w:r>
-      <w:proofErr w:type="spellEnd"/>
-      <w:r>
-        <w:rPr>
-          <w:rStyle w:val="s1"/>
-          <w:rFonts w:ascii="Calibri" w:hAnsi="Calibri"/>
-          <w:b/>
+        <w:t xml:space="preserve"> (hxtan@smu.edu.sg)</w:t>
+      </w:r>
+      <w:bookmarkEnd w:id="38"/>
+      <w:r>
+        <w:rPr>
+          <w:rStyle w:val="s1"/>
+          <w:rFonts w:ascii="Calibri" w:hAnsi="Calibri"/>
           <w:color w:val="000000" w:themeColor="text1"/>
           <w:sz w:val="22"/>
           <w:szCs w:val="22"/>
         </w:rPr>
-        <w:t xml:space="preserve"> Xian</w:t>
+        <w:t xml:space="preserve"> - </w:t>
       </w:r>
       <w:r>
         <w:rPr>
@@ -765,19 +838,8 @@
           <w:sz w:val="22"/>
           <w:szCs w:val="22"/>
         </w:rPr>
-        <w:t xml:space="preserve"> (hxtan@smu.edu.sg) </w:t>
-      </w:r>
-      <w:bookmarkEnd w:id="37"/>
-    </w:p>
-    <w:p>
-      <w:pPr>
-        <w:rPr>
-          <w:rFonts w:ascii="Calibri" w:hAnsi="Calibri"/>
-          <w:color w:val="000000" w:themeColor="text1"/>
-          <w:sz w:val="22"/>
-          <w:szCs w:val="22"/>
-        </w:rPr>
-      </w:pPr>
+        <w:t xml:space="preserve">SMU-TCS iCity Lab Senior Research Scientist </w:t>
+      </w:r>
     </w:p>
     <w:p>
       <w:pPr>
@@ -872,9 +934,9 @@
         </w:rPr>
         <w:t>Product Owne</w:t>
       </w:r>
-      <w:bookmarkStart w:id="38" w:name="_Toc97525902"/>
-      <w:bookmarkStart w:id="39" w:name="_Toc142723014"/>
-      <w:bookmarkStart w:id="40" w:name="_Toc201470086"/>
+      <w:bookmarkStart w:id="39" w:name="_Toc97525902"/>
+      <w:bookmarkStart w:id="40" w:name="_Toc142723014"/>
+      <w:bookmarkStart w:id="41" w:name="_Toc201470086"/>
       <w:bookmarkEnd w:id="0"/>
       <w:bookmarkEnd w:id="1"/>
       <w:bookmarkEnd w:id="2"/>
@@ -938,15 +1000,6 @@
     </w:p>
     <w:p>
       <w:pPr>
-        <w:ind w:hanging="567"/>
-        <w:rPr>
-          <w:rFonts w:ascii="Calibri" w:hAnsi="Calibri"/>
-          <w:lang w:val="en-GB"/>
-        </w:rPr>
-      </w:pPr>
-    </w:p>
-    <w:p>
-      <w:pPr>
         <w:rPr>
           <w:rFonts w:ascii="Calibri" w:hAnsi="Calibri" w:cs="Arial"/>
           <w:b/>
@@ -956,39 +1009,24 @@
           <w:lang w:eastAsia="en-US"/>
         </w:rPr>
       </w:pPr>
-      <w:r>
-        <w:rPr>
-          <w:rFonts w:ascii="Calibri" w:hAnsi="Calibri"/>
-        </w:rPr>
-        <w:br w:type="page"/>
-      </w:r>
     </w:p>
     <w:p>
       <w:pPr>
         <w:pStyle w:val="Heading1"/>
-        <w:rPr>
-          <w:rFonts w:ascii="Calibri" w:hAnsi="Calibri"/>
-        </w:rPr>
-      </w:pPr>
-      <w:r>
-        <w:rPr>
-          <w:rFonts w:ascii="Calibri" w:hAnsi="Calibri"/>
-        </w:rPr>
+      </w:pPr>
+      <w:r>
         <w:lastRenderedPageBreak/>
         <w:t>Project Overvie</w:t>
       </w:r>
-      <w:bookmarkEnd w:id="38"/>
       <w:bookmarkEnd w:id="39"/>
       <w:bookmarkEnd w:id="40"/>
-      <w:r>
-        <w:rPr>
-          <w:rFonts w:ascii="Calibri" w:hAnsi="Calibri"/>
-        </w:rPr>
+      <w:bookmarkEnd w:id="41"/>
+      <w:r>
         <w:t>w</w:t>
       </w:r>
-      <w:bookmarkStart w:id="41" w:name="_Toc97525903"/>
-      <w:bookmarkStart w:id="42" w:name="_Toc142723015"/>
-      <w:bookmarkStart w:id="43" w:name="_Toc201470087"/>
+      <w:bookmarkStart w:id="42" w:name="_Toc97525903"/>
+      <w:bookmarkStart w:id="43" w:name="_Toc142723015"/>
+      <w:bookmarkStart w:id="44" w:name="_Toc201470087"/>
     </w:p>
     <w:p>
       <w:pPr>
@@ -1003,9 +1041,9 @@
         </w:rPr>
         <w:t>Project Description:</w:t>
       </w:r>
-      <w:bookmarkEnd w:id="41"/>
       <w:bookmarkEnd w:id="42"/>
       <w:bookmarkEnd w:id="43"/>
+      <w:bookmarkEnd w:id="44"/>
     </w:p>
     <w:p>
       <w:pPr>
@@ -1511,31 +1549,121 @@
     <w:p>
       <w:pPr>
         <w:pStyle w:val="p1"/>
-        <w:ind w:right="-575" w:hanging="567"/>
-        <w:rPr>
-          <w:rStyle w:val="s1"/>
-          <w:color w:val="000000" w:themeColor="text1"/>
-          <w:sz w:val="20"/>
-          <w:szCs w:val="18"/>
-        </w:rPr>
-      </w:pPr>
-      <w:r>
-        <w:rPr>
-          <w:rStyle w:val="s1"/>
-          <w:color w:val="000000" w:themeColor="text1"/>
-          <w:sz w:val="20"/>
-          <w:szCs w:val="18"/>
-        </w:rPr>
-        <w:t>For single players, t</w:t>
-      </w:r>
-      <w:r>
-        <w:rPr>
-          <w:rStyle w:val="s1"/>
-          <w:color w:val="000000" w:themeColor="text1"/>
-          <w:sz w:val="20"/>
-          <w:szCs w:val="18"/>
-        </w:rPr>
-        <w:t xml:space="preserve">here will be single-player games offered such as puzzle track. </w:t>
+        <w:ind w:left="-567" w:right="-575"/>
+        <w:rPr>
+          <w:rStyle w:val="s1"/>
+          <w:color w:val="000000" w:themeColor="text1"/>
+          <w:sz w:val="20"/>
+          <w:szCs w:val="18"/>
+        </w:rPr>
+      </w:pPr>
+      <w:r>
+        <w:rPr>
+          <w:rStyle w:val="s1"/>
+          <w:color w:val="000000" w:themeColor="text1"/>
+          <w:sz w:val="20"/>
+          <w:szCs w:val="18"/>
+        </w:rPr>
+        <w:t>For m</w:t>
+      </w:r>
+      <w:r>
+        <w:rPr>
+          <w:rStyle w:val="s1"/>
+          <w:color w:val="000000" w:themeColor="text1"/>
+          <w:sz w:val="20"/>
+          <w:szCs w:val="18"/>
+        </w:rPr>
+        <w:t>ulti</w:t>
+      </w:r>
+      <w:r>
+        <w:rPr>
+          <w:rStyle w:val="s1"/>
+          <w:color w:val="000000" w:themeColor="text1"/>
+          <w:sz w:val="20"/>
+          <w:szCs w:val="18"/>
+        </w:rPr>
+        <w:t>player</w:t>
+      </w:r>
+      <w:r>
+        <w:rPr>
+          <w:rStyle w:val="s1"/>
+          <w:color w:val="000000" w:themeColor="text1"/>
+          <w:sz w:val="20"/>
+          <w:szCs w:val="18"/>
+        </w:rPr>
+        <w:t>s, t</w:t>
+      </w:r>
+      <w:r>
+        <w:rPr>
+          <w:rStyle w:val="s1"/>
+          <w:color w:val="000000" w:themeColor="text1"/>
+          <w:sz w:val="20"/>
+          <w:szCs w:val="18"/>
+        </w:rPr>
+        <w:t>he focu</w:t>
+      </w:r>
+      <w:r>
+        <w:rPr>
+          <w:rStyle w:val="s1"/>
+          <w:color w:val="000000" w:themeColor="text1"/>
+          <w:sz w:val="20"/>
+          <w:szCs w:val="18"/>
+        </w:rPr>
+        <w:t>s of the project would be multi</w:t>
+      </w:r>
+      <w:r>
+        <w:rPr>
+          <w:rStyle w:val="s1"/>
+          <w:color w:val="000000" w:themeColor="text1"/>
+          <w:sz w:val="20"/>
+          <w:szCs w:val="18"/>
+        </w:rPr>
+        <w:t xml:space="preserve">player games where several Game Players can play games such as robot </w:t>
+      </w:r>
+      <w:r>
+        <w:rPr>
+          <w:rStyle w:val="s1"/>
+          <w:color w:val="000000" w:themeColor="text1"/>
+          <w:sz w:val="20"/>
+          <w:szCs w:val="18"/>
+        </w:rPr>
+        <w:t>race</w:t>
+      </w:r>
+      <w:r>
+        <w:rPr>
+          <w:rStyle w:val="s1"/>
+          <w:color w:val="000000" w:themeColor="text1"/>
+          <w:sz w:val="20"/>
+          <w:szCs w:val="18"/>
+        </w:rPr>
+        <w:t xml:space="preserve"> or robot soccer. </w:t>
+      </w:r>
+      <w:r>
+        <w:rPr>
+          <w:rStyle w:val="s1"/>
+          <w:color w:val="000000" w:themeColor="text1"/>
+          <w:sz w:val="20"/>
+          <w:szCs w:val="18"/>
+        </w:rPr>
+        <w:t xml:space="preserve">Furthermore, the concept of multiplayers has a social aspect whereby there is </w:t>
+      </w:r>
+      <w:r>
+        <w:rPr>
+          <w:rStyle w:val="s1"/>
+          <w:color w:val="000000" w:themeColor="text1"/>
+          <w:sz w:val="20"/>
+          <w:szCs w:val="18"/>
+        </w:rPr>
+        <w:t>interaction between the users while playing the</w:t>
+      </w:r>
+      <w:r>
+        <w:rPr>
+          <w:rStyle w:val="s1"/>
+          <w:color w:val="000000" w:themeColor="text1"/>
+          <w:sz w:val="20"/>
+          <w:szCs w:val="18"/>
+        </w:rPr>
+        <w:t xml:space="preserve"> provided games.</w:t>
       </w:r>
     </w:p>
     <w:p>
@@ -1581,133 +1709,167 @@
     <w:p>
       <w:pPr>
         <w:pStyle w:val="p1"/>
-        <w:ind w:right="-575" w:hanging="567"/>
-        <w:rPr>
-          <w:rStyle w:val="s1"/>
-          <w:color w:val="000000" w:themeColor="text1"/>
-          <w:sz w:val="20"/>
-          <w:szCs w:val="18"/>
-        </w:rPr>
-      </w:pPr>
+        <w:ind w:left="-567" w:right="-575"/>
+        <w:rPr>
+          <w:color w:val="000000" w:themeColor="text1"/>
+          <w:sz w:val="20"/>
+          <w:szCs w:val="18"/>
+        </w:rPr>
+      </w:pPr>
+      <w:r>
+        <w:rPr>
+          <w:rStyle w:val="s1"/>
+          <w:color w:val="000000" w:themeColor="text1"/>
+          <w:sz w:val="20"/>
+          <w:szCs w:val="18"/>
+        </w:rPr>
+        <w:t>(</w:t>
+      </w:r>
+      <w:r>
+        <w:rPr>
+          <w:rStyle w:val="s1"/>
+          <w:i/>
+          <w:color w:val="000000" w:themeColor="text1"/>
+          <w:sz w:val="20"/>
+          <w:szCs w:val="18"/>
+        </w:rPr>
+        <w:t xml:space="preserve">Robot </w:t>
+      </w:r>
+      <w:r>
+        <w:rPr>
+          <w:rStyle w:val="s1"/>
+          <w:i/>
+          <w:color w:val="000000" w:themeColor="text1"/>
+          <w:sz w:val="20"/>
+          <w:szCs w:val="18"/>
+        </w:rPr>
+        <w:t>race</w:t>
+      </w:r>
+      <w:r>
+        <w:rPr>
+          <w:rStyle w:val="s1"/>
+          <w:i/>
+          <w:color w:val="000000" w:themeColor="text1"/>
+          <w:sz w:val="20"/>
+          <w:szCs w:val="18"/>
+        </w:rPr>
+        <w:t xml:space="preserve"> - Multi</w:t>
+      </w:r>
+      <w:r>
+        <w:rPr>
+          <w:rStyle w:val="s1"/>
+          <w:i/>
+          <w:color w:val="000000" w:themeColor="text1"/>
+          <w:sz w:val="20"/>
+          <w:szCs w:val="18"/>
+        </w:rPr>
+        <w:t xml:space="preserve">players remotely control their own robot with the goal of </w:t>
+      </w:r>
+      <w:r>
+        <w:rPr>
+          <w:rStyle w:val="s1"/>
+          <w:i/>
+          <w:color w:val="000000" w:themeColor="text1"/>
+          <w:sz w:val="20"/>
+          <w:szCs w:val="18"/>
+        </w:rPr>
+        <w:t>reaching</w:t>
+      </w:r>
+      <w:r>
+        <w:rPr>
+          <w:rStyle w:val="s1"/>
+          <w:i/>
+          <w:color w:val="000000" w:themeColor="text1"/>
+          <w:sz w:val="20"/>
+          <w:szCs w:val="18"/>
+        </w:rPr>
+        <w:t xml:space="preserve"> the</w:t>
+      </w:r>
+      <w:r>
+        <w:rPr>
+          <w:rStyle w:val="s1"/>
+          <w:i/>
+          <w:color w:val="000000" w:themeColor="text1"/>
+          <w:sz w:val="20"/>
+          <w:szCs w:val="18"/>
+        </w:rPr>
+        <w:t xml:space="preserve"> finishing lines before their opponents</w:t>
+      </w:r>
+      <w:r>
+        <w:rPr>
+          <w:rStyle w:val="s1"/>
+          <w:color w:val="000000" w:themeColor="text1"/>
+          <w:sz w:val="20"/>
+          <w:szCs w:val="18"/>
+        </w:rPr>
+        <w:t xml:space="preserve">) </w:t>
+      </w:r>
     </w:p>
     <w:p>
       <w:pPr>
         <w:pStyle w:val="p1"/>
         <w:ind w:left="-567" w:right="-575"/>
         <w:rPr>
-          <w:rStyle w:val="s1"/>
-          <w:color w:val="000000" w:themeColor="text1"/>
-          <w:sz w:val="20"/>
-          <w:szCs w:val="18"/>
-        </w:rPr>
-      </w:pPr>
-      <w:r>
-        <w:rPr>
-          <w:rStyle w:val="s1"/>
-          <w:color w:val="000000" w:themeColor="text1"/>
-          <w:sz w:val="20"/>
-          <w:szCs w:val="18"/>
-        </w:rPr>
-        <w:t>For m</w:t>
-      </w:r>
-      <w:r>
-        <w:rPr>
-          <w:rStyle w:val="s1"/>
-          <w:color w:val="000000" w:themeColor="text1"/>
-          <w:sz w:val="20"/>
-          <w:szCs w:val="18"/>
-        </w:rPr>
-        <w:t>ultiple-player</w:t>
-      </w:r>
-      <w:r>
-        <w:rPr>
-          <w:rStyle w:val="s1"/>
-          <w:color w:val="000000" w:themeColor="text1"/>
-          <w:sz w:val="20"/>
-          <w:szCs w:val="18"/>
-        </w:rPr>
-        <w:t>s, t</w:t>
-      </w:r>
-      <w:r>
-        <w:rPr>
-          <w:rStyle w:val="s1"/>
-          <w:color w:val="000000" w:themeColor="text1"/>
-          <w:sz w:val="20"/>
-          <w:szCs w:val="18"/>
-        </w:rPr>
-        <w:t xml:space="preserve">he focus of the project would be multi-player games where several Game Players can play games such as robot fight or robot soccer. The concept of the multi-player games is that “Loser pays all” which means that the winner of multi-player games will not need to pay and their fees will be covered by the loser. </w:t>
-      </w:r>
+          <w:color w:val="000000" w:themeColor="text1"/>
+          <w:sz w:val="20"/>
+          <w:szCs w:val="18"/>
+        </w:rPr>
+      </w:pPr>
     </w:p>
     <w:p>
       <w:pPr>
-        <w:pStyle w:val="p1"/>
-        <w:ind w:left="-567" w:right="-575"/>
-        <w:rPr>
-          <w:color w:val="000000" w:themeColor="text1"/>
-          <w:sz w:val="20"/>
-          <w:szCs w:val="18"/>
-        </w:rPr>
-      </w:pPr>
-      <w:r>
-        <w:rPr>
-          <w:rStyle w:val="s1"/>
-          <w:color w:val="000000" w:themeColor="text1"/>
-          <w:sz w:val="20"/>
-          <w:szCs w:val="18"/>
-        </w:rPr>
-        <w:t>(</w:t>
-      </w:r>
-      <w:r>
-        <w:rPr>
-          <w:rStyle w:val="s1"/>
-          <w:i/>
-          <w:color w:val="000000" w:themeColor="text1"/>
-          <w:sz w:val="20"/>
-          <w:szCs w:val="18"/>
-        </w:rPr>
-        <w:t>Robot fight - Multiple players remotely control their own robot with the goal of pushing their opponents out of the playing area</w:t>
-      </w:r>
-      <w:r>
-        <w:rPr>
-          <w:rStyle w:val="s1"/>
-          <w:color w:val="000000" w:themeColor="text1"/>
-          <w:sz w:val="20"/>
-          <w:szCs w:val="18"/>
-        </w:rPr>
-        <w:t xml:space="preserve">) </w:t>
-      </w:r>
+        <w:pStyle w:val="Heading2"/>
+        <w:rPr>
+          <w:rStyle w:val="s1"/>
+          <w:rFonts w:ascii="Calibri" w:hAnsi="Calibri"/>
+        </w:rPr>
+      </w:pPr>
+      <w:bookmarkStart w:id="45" w:name="_Toc97525904"/>
+      <w:bookmarkStart w:id="46" w:name="_Toc142723016"/>
+      <w:bookmarkStart w:id="47" w:name="_Toc201470088"/>
+      <w:r>
+        <w:rPr>
+          <w:rFonts w:ascii="Calibri" w:hAnsi="Calibri"/>
+        </w:rPr>
+        <w:t>Motivation:</w:t>
+      </w:r>
+      <w:bookmarkEnd w:id="45"/>
+      <w:bookmarkEnd w:id="46"/>
+      <w:bookmarkEnd w:id="47"/>
     </w:p>
     <w:p>
       <w:pPr>
-        <w:pStyle w:val="p1"/>
-        <w:ind w:left="-567" w:right="-575"/>
-        <w:rPr>
-          <w:color w:val="000000" w:themeColor="text1"/>
-          <w:sz w:val="20"/>
-          <w:szCs w:val="18"/>
-        </w:rPr>
-      </w:pPr>
+        <w:ind w:right="-575" w:hanging="567"/>
+        <w:rPr>
+          <w:rStyle w:val="s1"/>
+          <w:rFonts w:ascii="Calibri" w:hAnsi="Calibri"/>
+          <w:color w:val="000000" w:themeColor="text1"/>
+          <w:sz w:val="20"/>
+          <w:szCs w:val="18"/>
+        </w:rPr>
+      </w:pPr>
+      <w:r>
+        <w:rPr>
+          <w:rStyle w:val="s1"/>
+          <w:rFonts w:ascii="Calibri" w:hAnsi="Calibri"/>
+          <w:color w:val="000000" w:themeColor="text1"/>
+          <w:sz w:val="20"/>
+          <w:szCs w:val="18"/>
+        </w:rPr>
+        <w:t>There are several motivations for our group to take up this project. They are as follows: -</w:t>
+      </w:r>
     </w:p>
     <w:p>
       <w:pPr>
-        <w:pStyle w:val="Heading2"/>
-        <w:rPr>
-          <w:rStyle w:val="s1"/>
-          <w:rFonts w:ascii="Calibri" w:hAnsi="Calibri"/>
-        </w:rPr>
-      </w:pPr>
-      <w:bookmarkStart w:id="44" w:name="_Toc97525904"/>
-      <w:bookmarkStart w:id="45" w:name="_Toc142723016"/>
-      <w:bookmarkStart w:id="46" w:name="_Toc201470088"/>
-      <w:r>
-        <w:rPr>
-          <w:rFonts w:ascii="Calibri" w:hAnsi="Calibri"/>
-        </w:rPr>
-        <w:t>Motivation:</w:t>
-      </w:r>
-      <w:bookmarkEnd w:id="44"/>
-      <w:bookmarkEnd w:id="45"/>
-      <w:bookmarkEnd w:id="46"/>
+        <w:ind w:right="-575" w:hanging="567"/>
+        <w:rPr>
+          <w:rStyle w:val="s1"/>
+          <w:rFonts w:ascii="Calibri" w:hAnsi="Calibri"/>
+          <w:color w:val="000000" w:themeColor="text1"/>
+          <w:sz w:val="20"/>
+          <w:szCs w:val="18"/>
+        </w:rPr>
+      </w:pPr>
     </w:p>
     <w:p>
       <w:pPr>
@@ -1715,20 +1877,22 @@
         <w:rPr>
           <w:rStyle w:val="s1"/>
           <w:rFonts w:ascii="Calibri" w:hAnsi="Calibri"/>
-          <w:color w:val="000000" w:themeColor="text1"/>
-          <w:sz w:val="20"/>
-          <w:szCs w:val="18"/>
-        </w:rPr>
-      </w:pPr>
-      <w:r>
-        <w:rPr>
-          <w:rStyle w:val="s1"/>
-          <w:rFonts w:ascii="Calibri" w:hAnsi="Calibri"/>
-          <w:color w:val="000000" w:themeColor="text1"/>
-          <w:sz w:val="20"/>
-          <w:szCs w:val="18"/>
-        </w:rPr>
-        <w:t>There are several motivations for our group to take up this project. They are as follows: -</w:t>
+          <w:b/>
+          <w:color w:val="000000" w:themeColor="text1"/>
+          <w:sz w:val="20"/>
+          <w:szCs w:val="18"/>
+        </w:rPr>
+      </w:pPr>
+      <w:r>
+        <w:rPr>
+          <w:rStyle w:val="s1"/>
+          <w:rFonts w:ascii="Calibri" w:hAnsi="Calibri"/>
+          <w:b/>
+          <w:color w:val="000000" w:themeColor="text1"/>
+          <w:sz w:val="20"/>
+          <w:szCs w:val="18"/>
+        </w:rPr>
+        <w:t>The uprising of smart cities and usage of robotics in many industries</w:t>
       </w:r>
     </w:p>
     <w:p>
@@ -1745,31 +1909,69 @@
     </w:p>
     <w:p>
       <w:pPr>
-        <w:ind w:right="-575" w:hanging="567"/>
-        <w:rPr>
-          <w:rStyle w:val="s1"/>
-          <w:rFonts w:ascii="Calibri" w:hAnsi="Calibri"/>
-          <w:b/>
-          <w:color w:val="000000" w:themeColor="text1"/>
-          <w:sz w:val="20"/>
-          <w:szCs w:val="18"/>
-        </w:rPr>
-      </w:pPr>
-      <w:r>
-        <w:rPr>
-          <w:rStyle w:val="s1"/>
-          <w:rFonts w:ascii="Calibri" w:hAnsi="Calibri"/>
-          <w:b/>
-          <w:color w:val="000000" w:themeColor="text1"/>
-          <w:sz w:val="20"/>
-          <w:szCs w:val="18"/>
-        </w:rPr>
-        <w:t>The uprising of smart cities and usage of robotics in many industries</w:t>
+        <w:ind w:left="-567" w:right="-575"/>
+        <w:rPr>
+          <w:rStyle w:val="s1"/>
+          <w:rFonts w:ascii="Calibri" w:hAnsi="Calibri"/>
+          <w:color w:val="000000" w:themeColor="text1"/>
+          <w:sz w:val="20"/>
+          <w:szCs w:val="18"/>
+        </w:rPr>
+      </w:pPr>
+      <w:r>
+        <w:rPr>
+          <w:rStyle w:val="s1"/>
+          <w:rFonts w:ascii="Calibri" w:hAnsi="Calibri"/>
+          <w:color w:val="000000" w:themeColor="text1"/>
+          <w:sz w:val="20"/>
+          <w:szCs w:val="18"/>
+        </w:rPr>
+        <w:t xml:space="preserve">There is an increasing trend in the usage of robotics in many industries. (“59% of manufacturing </w:t>
+      </w:r>
+      <w:r>
+        <w:rPr>
+          <w:rStyle w:val="s1"/>
+          <w:rFonts w:ascii="Calibri" w:hAnsi="Calibri"/>
+          <w:color w:val="000000" w:themeColor="text1"/>
+          <w:sz w:val="20"/>
+          <w:szCs w:val="18"/>
+        </w:rPr>
+        <w:t xml:space="preserve">companies are already currently </w:t>
+      </w:r>
+      <w:r>
+        <w:rPr>
+          <w:rStyle w:val="s1"/>
+          <w:rFonts w:ascii="Calibri" w:hAnsi="Calibri"/>
+          <w:color w:val="000000" w:themeColor="text1"/>
+          <w:sz w:val="20"/>
+          <w:szCs w:val="18"/>
+        </w:rPr>
+        <w:t>using som</w:t>
+      </w:r>
+      <w:r>
+        <w:rPr>
+          <w:rStyle w:val="s1"/>
+          <w:rFonts w:ascii="Calibri" w:hAnsi="Calibri"/>
+          <w:color w:val="000000" w:themeColor="text1"/>
+          <w:sz w:val="20"/>
+          <w:szCs w:val="18"/>
+        </w:rPr>
+        <w:t xml:space="preserve">e sort of robotics technology”). </w:t>
+      </w:r>
+      <w:r>
+        <w:rPr>
+          <w:rStyle w:val="s1"/>
+          <w:rFonts w:ascii="Calibri" w:hAnsi="Calibri"/>
+          <w:color w:val="000000" w:themeColor="text1"/>
+          <w:sz w:val="20"/>
+          <w:szCs w:val="18"/>
+        </w:rPr>
+        <w:t>Leveraging on this market potential will allow us to gain a competitive edge in the education and gaming hotspot industries in the market.</w:t>
       </w:r>
     </w:p>
     <w:p>
       <w:pPr>
-        <w:ind w:right="-575" w:hanging="567"/>
+        <w:ind w:left="-567" w:right="-575"/>
         <w:rPr>
           <w:rStyle w:val="s1"/>
           <w:rFonts w:ascii="Calibri" w:hAnsi="Calibri"/>
@@ -1785,45 +1987,27 @@
         <w:rPr>
           <w:rStyle w:val="s1"/>
           <w:rFonts w:ascii="Calibri" w:hAnsi="Calibri"/>
-          <w:color w:val="000000" w:themeColor="text1"/>
-          <w:sz w:val="20"/>
-          <w:szCs w:val="18"/>
-        </w:rPr>
-      </w:pPr>
-      <w:r>
-        <w:rPr>
-          <w:rStyle w:val="s1"/>
-          <w:rFonts w:ascii="Calibri" w:hAnsi="Calibri"/>
-          <w:color w:val="000000" w:themeColor="text1"/>
-          <w:sz w:val="20"/>
-          <w:szCs w:val="18"/>
-        </w:rPr>
-        <w:t xml:space="preserve">There is an increasing trend in the usage of robotics in many industries. (“59% of manufacturing </w:t>
-      </w:r>
-      <w:r>
-        <w:rPr>
-          <w:rStyle w:val="s1"/>
-          <w:rFonts w:ascii="Calibri" w:hAnsi="Calibri"/>
-          <w:color w:val="000000" w:themeColor="text1"/>
-          <w:sz w:val="20"/>
-          <w:szCs w:val="18"/>
-        </w:rPr>
-        <w:t xml:space="preserve">companies are already currently </w:t>
-      </w:r>
-      <w:r>
-        <w:rPr>
-          <w:rStyle w:val="s1"/>
-          <w:rFonts w:ascii="Calibri" w:hAnsi="Calibri"/>
-          <w:color w:val="000000" w:themeColor="text1"/>
-          <w:sz w:val="20"/>
-          <w:szCs w:val="18"/>
-        </w:rPr>
-        <w:t>using some sort of robotics technology”) Leveraging on this market potential will allow us to gain a competitive edge in the education and gaming hotspot industries in the market.</w:t>
+          <w:b/>
+          <w:color w:val="000000" w:themeColor="text1"/>
+          <w:sz w:val="20"/>
+          <w:szCs w:val="18"/>
+        </w:rPr>
+      </w:pPr>
+      <w:r>
+        <w:rPr>
+          <w:rStyle w:val="s1"/>
+          <w:rFonts w:ascii="Calibri" w:hAnsi="Calibri"/>
+          <w:b/>
+          <w:color w:val="000000" w:themeColor="text1"/>
+          <w:sz w:val="20"/>
+          <w:szCs w:val="18"/>
+        </w:rPr>
+        <w:t>Robotics as a learning tool to introduce programming</w:t>
       </w:r>
     </w:p>
     <w:p>
       <w:pPr>
-        <w:ind w:left="-567" w:right="-575"/>
+        <w:ind w:right="-575" w:hanging="567"/>
         <w:rPr>
           <w:rStyle w:val="s1"/>
           <w:rFonts w:ascii="Calibri" w:hAnsi="Calibri"/>
@@ -1839,27 +2023,175 @@
         <w:rPr>
           <w:rStyle w:val="s1"/>
           <w:rFonts w:ascii="Calibri" w:hAnsi="Calibri"/>
-          <w:b/>
-          <w:color w:val="000000" w:themeColor="text1"/>
-          <w:sz w:val="20"/>
-          <w:szCs w:val="18"/>
-        </w:rPr>
-      </w:pPr>
-      <w:r>
-        <w:rPr>
-          <w:rStyle w:val="s1"/>
-          <w:rFonts w:ascii="Calibri" w:hAnsi="Calibri"/>
-          <w:b/>
-          <w:color w:val="000000" w:themeColor="text1"/>
-          <w:sz w:val="20"/>
-          <w:szCs w:val="18"/>
-        </w:rPr>
-        <w:t>Robotics as a learning tool to introduce programming</w:t>
+          <w:color w:val="000000" w:themeColor="text1"/>
+          <w:sz w:val="20"/>
+          <w:szCs w:val="18"/>
+        </w:rPr>
+      </w:pPr>
+      <w:r>
+        <w:rPr>
+          <w:rStyle w:val="s1"/>
+          <w:rFonts w:ascii="Calibri" w:hAnsi="Calibri"/>
+          <w:color w:val="000000" w:themeColor="text1"/>
+          <w:sz w:val="20"/>
+          <w:szCs w:val="18"/>
+        </w:rPr>
+        <w:t>New s</w:t>
+      </w:r>
+      <w:r>
+        <w:rPr>
+          <w:rStyle w:val="s1"/>
+          <w:rFonts w:ascii="Calibri" w:hAnsi="Calibri"/>
+          <w:color w:val="000000" w:themeColor="text1"/>
+          <w:sz w:val="20"/>
+          <w:szCs w:val="18"/>
+        </w:rPr>
+        <w:t xml:space="preserve">tudents </w:t>
+      </w:r>
+      <w:r>
+        <w:rPr>
+          <w:rStyle w:val="s1"/>
+          <w:rFonts w:ascii="Calibri" w:hAnsi="Calibri"/>
+          <w:color w:val="000000" w:themeColor="text1"/>
+          <w:sz w:val="20"/>
+          <w:szCs w:val="18"/>
+        </w:rPr>
+        <w:t xml:space="preserve">who intend </w:t>
+      </w:r>
+      <w:r>
+        <w:rPr>
+          <w:rStyle w:val="s1"/>
+          <w:rFonts w:ascii="Calibri" w:hAnsi="Calibri"/>
+          <w:color w:val="000000" w:themeColor="text1"/>
+          <w:sz w:val="20"/>
+          <w:szCs w:val="18"/>
+        </w:rPr>
+        <w:t xml:space="preserve">to learn programming may </w:t>
+      </w:r>
+      <w:r>
+        <w:rPr>
+          <w:rStyle w:val="s1"/>
+          <w:rFonts w:ascii="Calibri" w:hAnsi="Calibri"/>
+          <w:color w:val="000000" w:themeColor="text1"/>
+          <w:sz w:val="20"/>
+          <w:szCs w:val="18"/>
+        </w:rPr>
+        <w:t xml:space="preserve">find it </w:t>
+      </w:r>
+      <w:r>
+        <w:rPr>
+          <w:rStyle w:val="s1"/>
+          <w:rFonts w:ascii="Calibri" w:hAnsi="Calibri"/>
+          <w:color w:val="000000" w:themeColor="text1"/>
+          <w:sz w:val="20"/>
+          <w:szCs w:val="18"/>
+        </w:rPr>
+        <w:t xml:space="preserve">hard and </w:t>
+      </w:r>
+      <w:r>
+        <w:rPr>
+          <w:rStyle w:val="s1"/>
+          <w:rFonts w:ascii="Calibri" w:hAnsi="Calibri"/>
+          <w:color w:val="000000" w:themeColor="text1"/>
+          <w:sz w:val="20"/>
+          <w:szCs w:val="18"/>
+        </w:rPr>
+        <w:t>mundane</w:t>
+      </w:r>
+      <w:r>
+        <w:rPr>
+          <w:rStyle w:val="s1"/>
+          <w:rFonts w:ascii="Calibri" w:hAnsi="Calibri"/>
+          <w:color w:val="000000" w:themeColor="text1"/>
+          <w:sz w:val="20"/>
+          <w:szCs w:val="18"/>
+        </w:rPr>
+        <w:t xml:space="preserve"> at the start. However, by having the opportunity to control a robot and seeing what goes wrong with it, students can </w:t>
+      </w:r>
+      <w:r>
+        <w:rPr>
+          <w:rStyle w:val="s1"/>
+          <w:rFonts w:ascii="Calibri" w:hAnsi="Calibri"/>
+          <w:color w:val="000000" w:themeColor="text1"/>
+          <w:sz w:val="20"/>
+          <w:szCs w:val="18"/>
+        </w:rPr>
+        <w:t>better visualize</w:t>
+      </w:r>
+      <w:r>
+        <w:rPr>
+          <w:rStyle w:val="s1"/>
+          <w:rFonts w:ascii="Calibri" w:hAnsi="Calibri"/>
+          <w:color w:val="000000" w:themeColor="text1"/>
+          <w:sz w:val="20"/>
+          <w:szCs w:val="18"/>
+        </w:rPr>
+        <w:t xml:space="preserve"> w</w:t>
+      </w:r>
+      <w:r>
+        <w:rPr>
+          <w:rStyle w:val="s1"/>
+          <w:rFonts w:ascii="Calibri" w:hAnsi="Calibri"/>
+          <w:color w:val="000000" w:themeColor="text1"/>
+          <w:sz w:val="20"/>
+          <w:szCs w:val="18"/>
+        </w:rPr>
+        <w:t>hat is wrong with their code by</w:t>
+      </w:r>
+      <w:r>
+        <w:rPr>
+          <w:rStyle w:val="s1"/>
+          <w:rFonts w:ascii="Calibri" w:hAnsi="Calibri"/>
+          <w:color w:val="000000" w:themeColor="text1"/>
+          <w:sz w:val="20"/>
+          <w:szCs w:val="18"/>
+        </w:rPr>
+        <w:t xml:space="preserve"> looking at how the robots execute them. Additionally, the students will also learn the need to </w:t>
+      </w:r>
+      <w:r>
+        <w:rPr>
+          <w:rStyle w:val="s1"/>
+          <w:rFonts w:ascii="Calibri" w:hAnsi="Calibri"/>
+          <w:color w:val="000000" w:themeColor="text1"/>
+          <w:sz w:val="20"/>
+          <w:szCs w:val="18"/>
+        </w:rPr>
+        <w:t xml:space="preserve">be </w:t>
+      </w:r>
+      <w:r>
+        <w:rPr>
+          <w:rStyle w:val="s1"/>
+          <w:rFonts w:ascii="Calibri" w:hAnsi="Calibri"/>
+          <w:color w:val="000000" w:themeColor="text1"/>
+          <w:sz w:val="20"/>
+          <w:szCs w:val="18"/>
+        </w:rPr>
+        <w:t xml:space="preserve">precise </w:t>
+      </w:r>
+      <w:r>
+        <w:rPr>
+          <w:rStyle w:val="s1"/>
+          <w:rFonts w:ascii="Calibri" w:hAnsi="Calibri"/>
+          <w:color w:val="000000" w:themeColor="text1"/>
+          <w:sz w:val="20"/>
+          <w:szCs w:val="18"/>
+        </w:rPr>
+        <w:t xml:space="preserve">with their </w:t>
+      </w:r>
+      <w:r>
+        <w:rPr>
+          <w:rStyle w:val="s1"/>
+          <w:rFonts w:ascii="Calibri" w:hAnsi="Calibri"/>
+          <w:color w:val="000000" w:themeColor="text1"/>
+          <w:sz w:val="20"/>
+          <w:szCs w:val="18"/>
+        </w:rPr>
+        <w:t>instructions so that the robots will run the code how they intended it to be.</w:t>
       </w:r>
     </w:p>
     <w:p>
       <w:pPr>
-        <w:ind w:right="-575" w:hanging="567"/>
+        <w:ind w:left="-567" w:right="-575"/>
         <w:rPr>
           <w:rStyle w:val="s1"/>
           <w:rFonts w:ascii="Calibri" w:hAnsi="Calibri"/>
@@ -1875,170 +2207,44 @@
         <w:rPr>
           <w:rStyle w:val="s1"/>
           <w:rFonts w:ascii="Calibri" w:hAnsi="Calibri"/>
-          <w:color w:val="000000" w:themeColor="text1"/>
-          <w:sz w:val="20"/>
-          <w:szCs w:val="18"/>
-        </w:rPr>
-      </w:pPr>
-      <w:r>
-        <w:rPr>
-          <w:rStyle w:val="s1"/>
-          <w:rFonts w:ascii="Calibri" w:hAnsi="Calibri"/>
-          <w:color w:val="000000" w:themeColor="text1"/>
-          <w:sz w:val="20"/>
-          <w:szCs w:val="18"/>
-        </w:rPr>
-        <w:t>New s</w:t>
-      </w:r>
-      <w:r>
-        <w:rPr>
-          <w:rStyle w:val="s1"/>
-          <w:rFonts w:ascii="Calibri" w:hAnsi="Calibri"/>
-          <w:color w:val="000000" w:themeColor="text1"/>
-          <w:sz w:val="20"/>
-          <w:szCs w:val="18"/>
-        </w:rPr>
-        <w:t xml:space="preserve">tudents </w:t>
-      </w:r>
-      <w:r>
-        <w:rPr>
-          <w:rStyle w:val="s1"/>
-          <w:rFonts w:ascii="Calibri" w:hAnsi="Calibri"/>
-          <w:color w:val="000000" w:themeColor="text1"/>
-          <w:sz w:val="20"/>
-          <w:szCs w:val="18"/>
-        </w:rPr>
-        <w:t xml:space="preserve">who intend </w:t>
-      </w:r>
-      <w:r>
-        <w:rPr>
-          <w:rStyle w:val="s1"/>
-          <w:rFonts w:ascii="Calibri" w:hAnsi="Calibri"/>
-          <w:color w:val="000000" w:themeColor="text1"/>
-          <w:sz w:val="20"/>
-          <w:szCs w:val="18"/>
-        </w:rPr>
-        <w:t xml:space="preserve">to learn programming may </w:t>
-      </w:r>
-      <w:r>
-        <w:rPr>
-          <w:rStyle w:val="s1"/>
-          <w:rFonts w:ascii="Calibri" w:hAnsi="Calibri"/>
-          <w:color w:val="000000" w:themeColor="text1"/>
-          <w:sz w:val="20"/>
-          <w:szCs w:val="18"/>
-        </w:rPr>
-        <w:t xml:space="preserve">find it </w:t>
-      </w:r>
-      <w:r>
-        <w:rPr>
-          <w:rStyle w:val="s1"/>
-          <w:rFonts w:ascii="Calibri" w:hAnsi="Calibri"/>
-          <w:color w:val="000000" w:themeColor="text1"/>
-          <w:sz w:val="20"/>
-          <w:szCs w:val="18"/>
-        </w:rPr>
-        <w:t xml:space="preserve">hard and </w:t>
-      </w:r>
-      <w:r>
-        <w:rPr>
-          <w:rStyle w:val="s1"/>
-          <w:rFonts w:ascii="Calibri" w:hAnsi="Calibri"/>
-          <w:color w:val="000000" w:themeColor="text1"/>
-          <w:sz w:val="20"/>
-          <w:szCs w:val="18"/>
-        </w:rPr>
-        <w:t>mundane</w:t>
-      </w:r>
-      <w:r>
-        <w:rPr>
-          <w:rStyle w:val="s1"/>
-          <w:rFonts w:ascii="Calibri" w:hAnsi="Calibri"/>
-          <w:color w:val="000000" w:themeColor="text1"/>
-          <w:sz w:val="20"/>
-          <w:szCs w:val="18"/>
-        </w:rPr>
-        <w:t xml:space="preserve"> at the start. However, by having the opportunity to control a robot and seeing what goes wrong with it, students can </w:t>
-      </w:r>
-      <w:r>
-        <w:rPr>
-          <w:rStyle w:val="s1"/>
-          <w:rFonts w:ascii="Calibri" w:hAnsi="Calibri"/>
-          <w:color w:val="000000" w:themeColor="text1"/>
-          <w:sz w:val="20"/>
-          <w:szCs w:val="18"/>
-        </w:rPr>
-        <w:t>better visualize</w:t>
-      </w:r>
-      <w:r>
-        <w:rPr>
-          <w:rStyle w:val="s1"/>
-          <w:rFonts w:ascii="Calibri" w:hAnsi="Calibri"/>
-          <w:color w:val="000000" w:themeColor="text1"/>
-          <w:sz w:val="20"/>
-          <w:szCs w:val="18"/>
-        </w:rPr>
-        <w:t xml:space="preserve"> w</w:t>
-      </w:r>
-      <w:r>
-        <w:rPr>
-          <w:rStyle w:val="s1"/>
-          <w:rFonts w:ascii="Calibri" w:hAnsi="Calibri"/>
-          <w:color w:val="000000" w:themeColor="text1"/>
-          <w:sz w:val="20"/>
-          <w:szCs w:val="18"/>
-        </w:rPr>
-        <w:t>hat is wrong with their code by</w:t>
-      </w:r>
-      <w:r>
-        <w:rPr>
-          <w:rStyle w:val="s1"/>
-          <w:rFonts w:ascii="Calibri" w:hAnsi="Calibri"/>
-          <w:color w:val="000000" w:themeColor="text1"/>
-          <w:sz w:val="20"/>
-          <w:szCs w:val="18"/>
-        </w:rPr>
-        <w:t xml:space="preserve"> looking at how the robots execute them. Additionally, the students will also learn the need to </w:t>
-      </w:r>
-      <w:r>
-        <w:rPr>
-          <w:rStyle w:val="s1"/>
-          <w:rFonts w:ascii="Calibri" w:hAnsi="Calibri"/>
-          <w:color w:val="000000" w:themeColor="text1"/>
-          <w:sz w:val="20"/>
-          <w:szCs w:val="18"/>
-        </w:rPr>
-        <w:t xml:space="preserve">be </w:t>
-      </w:r>
-      <w:r>
-        <w:rPr>
-          <w:rStyle w:val="s1"/>
-          <w:rFonts w:ascii="Calibri" w:hAnsi="Calibri"/>
-          <w:color w:val="000000" w:themeColor="text1"/>
-          <w:sz w:val="20"/>
-          <w:szCs w:val="18"/>
-        </w:rPr>
-        <w:t xml:space="preserve">precise </w:t>
-      </w:r>
-      <w:r>
-        <w:rPr>
-          <w:rStyle w:val="s1"/>
-          <w:rFonts w:ascii="Calibri" w:hAnsi="Calibri"/>
-          <w:color w:val="000000" w:themeColor="text1"/>
-          <w:sz w:val="20"/>
-          <w:szCs w:val="18"/>
-        </w:rPr>
-        <w:t xml:space="preserve">with their </w:t>
-      </w:r>
-      <w:r>
-        <w:rPr>
-          <w:rStyle w:val="s1"/>
-          <w:rFonts w:ascii="Calibri" w:hAnsi="Calibri"/>
-          <w:color w:val="000000" w:themeColor="text1"/>
-          <w:sz w:val="20"/>
-          <w:szCs w:val="18"/>
-        </w:rPr>
-        <w:t>instructions so that the robots will run the code how they intended it to be.</w:t>
+          <w:b/>
+          <w:color w:val="000000" w:themeColor="text1"/>
+          <w:sz w:val="20"/>
+          <w:szCs w:val="18"/>
+        </w:rPr>
+      </w:pPr>
+      <w:r>
+        <w:rPr>
+          <w:rStyle w:val="s1"/>
+          <w:rFonts w:ascii="Calibri" w:hAnsi="Calibri"/>
+          <w:b/>
+          <w:color w:val="000000" w:themeColor="text1"/>
+          <w:sz w:val="20"/>
+          <w:szCs w:val="18"/>
+        </w:rPr>
+        <w:t>Expensive Robotic kits</w:t>
+      </w:r>
+      <w:r>
+        <w:rPr>
+          <w:rStyle w:val="s1"/>
+          <w:rFonts w:ascii="Calibri" w:hAnsi="Calibri"/>
+          <w:b/>
+          <w:color w:val="000000" w:themeColor="text1"/>
+          <w:sz w:val="20"/>
+          <w:szCs w:val="18"/>
+        </w:rPr>
+        <w:t xml:space="preserve"> and </w:t>
+      </w:r>
+      <w:r>
+        <w:rPr>
+          <w:rStyle w:val="s1"/>
+          <w:rFonts w:ascii="Calibri" w:hAnsi="Calibri"/>
+          <w:b/>
+          <w:color w:val="000000" w:themeColor="text1"/>
+          <w:sz w:val="20"/>
+          <w:szCs w:val="18"/>
+        </w:rPr>
+        <w:t>connectivity hassle</w:t>
       </w:r>
     </w:p>
     <w:p>
@@ -2059,49 +2265,225 @@
         <w:rPr>
           <w:rStyle w:val="s1"/>
           <w:rFonts w:ascii="Calibri" w:hAnsi="Calibri"/>
-          <w:b/>
-          <w:color w:val="000000" w:themeColor="text1"/>
-          <w:sz w:val="20"/>
-          <w:szCs w:val="18"/>
-        </w:rPr>
-      </w:pPr>
-      <w:r>
-        <w:rPr>
-          <w:rStyle w:val="s1"/>
-          <w:rFonts w:ascii="Calibri" w:hAnsi="Calibri"/>
-          <w:b/>
-          <w:color w:val="000000" w:themeColor="text1"/>
-          <w:sz w:val="20"/>
-          <w:szCs w:val="18"/>
-        </w:rPr>
-        <w:t>Expensive Robotic kits</w:t>
-      </w:r>
-      <w:r>
-        <w:rPr>
-          <w:rStyle w:val="s1"/>
-          <w:rFonts w:ascii="Calibri" w:hAnsi="Calibri"/>
-          <w:b/>
-          <w:color w:val="000000" w:themeColor="text1"/>
-          <w:sz w:val="20"/>
-          <w:szCs w:val="18"/>
-        </w:rPr>
-        <w:t xml:space="preserve"> and </w:t>
-      </w:r>
-      <w:r>
-        <w:rPr>
-          <w:rStyle w:val="s1"/>
-          <w:rFonts w:ascii="Calibri" w:hAnsi="Calibri"/>
-          <w:b/>
-          <w:color w:val="000000" w:themeColor="text1"/>
-          <w:sz w:val="20"/>
-          <w:szCs w:val="18"/>
-        </w:rPr>
-        <w:t>connectivity hassle</w:t>
+          <w:color w:val="000000" w:themeColor="text1"/>
+          <w:sz w:val="20"/>
+          <w:szCs w:val="18"/>
+        </w:rPr>
+      </w:pPr>
+      <w:r>
+        <w:rPr>
+          <w:rStyle w:val="s1"/>
+          <w:rFonts w:ascii="Calibri" w:hAnsi="Calibri"/>
+          <w:color w:val="000000" w:themeColor="text1"/>
+          <w:sz w:val="20"/>
+          <w:szCs w:val="18"/>
+        </w:rPr>
+        <w:t>There are some platfo</w:t>
+      </w:r>
+      <w:r>
+        <w:rPr>
+          <w:rStyle w:val="s1"/>
+          <w:rFonts w:ascii="Calibri" w:hAnsi="Calibri"/>
+          <w:color w:val="000000" w:themeColor="text1"/>
+          <w:sz w:val="20"/>
+          <w:szCs w:val="18"/>
+        </w:rPr>
+        <w:t>rms out there that teaches</w:t>
+      </w:r>
+      <w:r>
+        <w:rPr>
+          <w:rStyle w:val="s1"/>
+          <w:rFonts w:ascii="Calibri" w:hAnsi="Calibri"/>
+          <w:color w:val="000000" w:themeColor="text1"/>
+          <w:sz w:val="20"/>
+          <w:szCs w:val="18"/>
+        </w:rPr>
+        <w:t xml:space="preserve"> python robotics programming as well as how to get up and connect the robots. However</w:t>
+      </w:r>
+      <w:r>
+        <w:rPr>
+          <w:rStyle w:val="s1"/>
+          <w:rFonts w:ascii="Calibri" w:hAnsi="Calibri"/>
+          <w:color w:val="000000" w:themeColor="text1"/>
+          <w:sz w:val="20"/>
+          <w:szCs w:val="18"/>
+        </w:rPr>
+        <w:t>,</w:t>
+      </w:r>
+      <w:r>
+        <w:rPr>
+          <w:rStyle w:val="s1"/>
+          <w:rFonts w:ascii="Calibri" w:hAnsi="Calibri"/>
+          <w:color w:val="000000" w:themeColor="text1"/>
+          <w:sz w:val="20"/>
+          <w:szCs w:val="18"/>
+        </w:rPr>
+        <w:t xml:space="preserve"> a single robot kit is very pricey and not everyone has the </w:t>
+      </w:r>
+      <w:r>
+        <w:rPr>
+          <w:rStyle w:val="s1"/>
+          <w:rFonts w:ascii="Calibri" w:hAnsi="Calibri"/>
+          <w:color w:val="000000" w:themeColor="text1"/>
+          <w:sz w:val="20"/>
+          <w:szCs w:val="18"/>
+        </w:rPr>
+        <w:t xml:space="preserve">financial </w:t>
+      </w:r>
+      <w:r>
+        <w:rPr>
+          <w:rStyle w:val="s1"/>
+          <w:rFonts w:ascii="Calibri" w:hAnsi="Calibri"/>
+          <w:color w:val="000000" w:themeColor="text1"/>
+          <w:sz w:val="20"/>
+          <w:szCs w:val="18"/>
+        </w:rPr>
+        <w:t>capabilities to purchase one</w:t>
+      </w:r>
+      <w:r>
+        <w:rPr>
+          <w:rStyle w:val="s1"/>
+          <w:rFonts w:ascii="Calibri" w:hAnsi="Calibri"/>
+          <w:color w:val="000000" w:themeColor="text1"/>
+          <w:sz w:val="20"/>
+          <w:szCs w:val="18"/>
+        </w:rPr>
+        <w:t>. Additionally, n</w:t>
+      </w:r>
+      <w:r>
+        <w:rPr>
+          <w:rStyle w:val="s1"/>
+          <w:rFonts w:ascii="Calibri" w:hAnsi="Calibri"/>
+          <w:color w:val="000000" w:themeColor="text1"/>
+          <w:sz w:val="20"/>
+          <w:szCs w:val="18"/>
+        </w:rPr>
+        <w:t xml:space="preserve">ot many will choose </w:t>
+      </w:r>
+      <w:r>
+        <w:rPr>
+          <w:rStyle w:val="s1"/>
+          <w:rFonts w:ascii="Calibri" w:hAnsi="Calibri"/>
+          <w:color w:val="000000" w:themeColor="text1"/>
+          <w:sz w:val="20"/>
+          <w:szCs w:val="18"/>
+        </w:rPr>
+        <w:t>to take</w:t>
+      </w:r>
+      <w:r>
+        <w:rPr>
+          <w:rStyle w:val="s1"/>
+          <w:rFonts w:ascii="Calibri" w:hAnsi="Calibri"/>
+          <w:color w:val="000000" w:themeColor="text1"/>
+          <w:sz w:val="20"/>
+          <w:szCs w:val="18"/>
+        </w:rPr>
+        <w:t xml:space="preserve"> the risk to </w:t>
+      </w:r>
+      <w:r>
+        <w:rPr>
+          <w:rStyle w:val="s1"/>
+          <w:rFonts w:ascii="Calibri" w:hAnsi="Calibri"/>
+          <w:color w:val="000000" w:themeColor="text1"/>
+          <w:sz w:val="20"/>
+          <w:szCs w:val="18"/>
+        </w:rPr>
+        <w:t xml:space="preserve">purchase one just for interests or </w:t>
+      </w:r>
+      <w:r>
+        <w:rPr>
+          <w:rStyle w:val="s1"/>
+          <w:rFonts w:ascii="Calibri" w:hAnsi="Calibri"/>
+          <w:color w:val="000000" w:themeColor="text1"/>
+          <w:sz w:val="20"/>
+          <w:szCs w:val="18"/>
+        </w:rPr>
+        <w:t xml:space="preserve">learning purposes. Hence our platform is the solution for these people where they can simply pay a small </w:t>
+      </w:r>
+      <w:r>
+        <w:rPr>
+          <w:rStyle w:val="s1"/>
+          <w:rFonts w:ascii="Calibri" w:hAnsi="Calibri"/>
+          <w:color w:val="000000" w:themeColor="text1"/>
+          <w:sz w:val="20"/>
+          <w:szCs w:val="18"/>
+        </w:rPr>
+        <w:t xml:space="preserve">and affordable </w:t>
+      </w:r>
+      <w:r>
+        <w:rPr>
+          <w:rStyle w:val="s1"/>
+          <w:rFonts w:ascii="Calibri" w:hAnsi="Calibri"/>
+          <w:color w:val="000000" w:themeColor="text1"/>
+          <w:sz w:val="20"/>
+          <w:szCs w:val="18"/>
+        </w:rPr>
+        <w:t xml:space="preserve">price </w:t>
+      </w:r>
+      <w:r>
+        <w:rPr>
+          <w:rStyle w:val="s1"/>
+          <w:rFonts w:ascii="Calibri" w:hAnsi="Calibri"/>
+          <w:color w:val="000000" w:themeColor="text1"/>
+          <w:sz w:val="20"/>
+          <w:szCs w:val="18"/>
+        </w:rPr>
+        <w:t xml:space="preserve">to use our platform </w:t>
+      </w:r>
+      <w:r>
+        <w:rPr>
+          <w:rStyle w:val="s1"/>
+          <w:rFonts w:ascii="Calibri" w:hAnsi="Calibri"/>
+          <w:color w:val="000000" w:themeColor="text1"/>
+          <w:sz w:val="20"/>
+          <w:szCs w:val="18"/>
+        </w:rPr>
+        <w:t>which has almost the same benefits as owning a robot kit themselves but at a much lower cost.</w:t>
+      </w:r>
+      <w:r>
+        <w:rPr>
+          <w:rStyle w:val="s1"/>
+          <w:rFonts w:ascii="Calibri" w:hAnsi="Calibri"/>
+          <w:color w:val="000000" w:themeColor="text1"/>
+          <w:sz w:val="20"/>
+          <w:szCs w:val="18"/>
+        </w:rPr>
+        <w:t xml:space="preserve"> Additionally, </w:t>
+      </w:r>
+      <w:r>
+        <w:rPr>
+          <w:rStyle w:val="s1"/>
+          <w:rFonts w:ascii="Calibri" w:hAnsi="Calibri"/>
+          <w:color w:val="000000" w:themeColor="text1"/>
+          <w:sz w:val="20"/>
+          <w:szCs w:val="18"/>
+        </w:rPr>
+        <w:t xml:space="preserve">the setting up </w:t>
+      </w:r>
+      <w:r>
+        <w:rPr>
+          <w:rStyle w:val="s1"/>
+          <w:rFonts w:ascii="Calibri" w:hAnsi="Calibri"/>
+          <w:color w:val="000000" w:themeColor="text1"/>
+          <w:sz w:val="20"/>
+          <w:szCs w:val="18"/>
+        </w:rPr>
+        <w:t>and connecting the robot requires the user’</w:t>
+      </w:r>
+      <w:r>
+        <w:rPr>
+          <w:rStyle w:val="s1"/>
+          <w:rFonts w:ascii="Calibri" w:hAnsi="Calibri"/>
+          <w:color w:val="000000" w:themeColor="text1"/>
+          <w:sz w:val="20"/>
+          <w:szCs w:val="18"/>
+        </w:rPr>
+        <w:t>s time, effort as well as a space of their own for the robot. Remote RoboLab takes away all these hassles from the user and allows user to be to focus on just learning to code.</w:t>
       </w:r>
     </w:p>
     <w:p>
       <w:pPr>
-        <w:ind w:left="-567" w:right="-575"/>
+        <w:ind w:right="-575" w:hanging="567"/>
         <w:rPr>
           <w:rStyle w:val="s1"/>
           <w:rFonts w:ascii="Calibri" w:hAnsi="Calibri"/>
@@ -2113,224 +2495,26 @@
     </w:p>
     <w:p>
       <w:pPr>
-        <w:ind w:left="-567" w:right="-575"/>
-        <w:rPr>
-          <w:rStyle w:val="s1"/>
-          <w:rFonts w:ascii="Calibri" w:hAnsi="Calibri"/>
-          <w:color w:val="000000" w:themeColor="text1"/>
-          <w:sz w:val="20"/>
-          <w:szCs w:val="18"/>
-        </w:rPr>
-      </w:pPr>
-      <w:r>
-        <w:rPr>
-          <w:rStyle w:val="s1"/>
-          <w:rFonts w:ascii="Calibri" w:hAnsi="Calibri"/>
-          <w:color w:val="000000" w:themeColor="text1"/>
-          <w:sz w:val="20"/>
-          <w:szCs w:val="18"/>
-        </w:rPr>
-        <w:t>There are some platfo</w:t>
-      </w:r>
-      <w:r>
-        <w:rPr>
-          <w:rStyle w:val="s1"/>
-          <w:rFonts w:ascii="Calibri" w:hAnsi="Calibri"/>
-          <w:color w:val="000000" w:themeColor="text1"/>
-          <w:sz w:val="20"/>
-          <w:szCs w:val="18"/>
-        </w:rPr>
-        <w:t>rms out there that teaches</w:t>
-      </w:r>
-      <w:r>
-        <w:rPr>
-          <w:rStyle w:val="s1"/>
-          <w:rFonts w:ascii="Calibri" w:hAnsi="Calibri"/>
-          <w:color w:val="000000" w:themeColor="text1"/>
-          <w:sz w:val="20"/>
-          <w:szCs w:val="18"/>
-        </w:rPr>
-        <w:t xml:space="preserve"> python robotics programming as well as how to get up and connect the robots. However</w:t>
-      </w:r>
-      <w:r>
-        <w:rPr>
-          <w:rStyle w:val="s1"/>
-          <w:rFonts w:ascii="Calibri" w:hAnsi="Calibri"/>
-          <w:color w:val="000000" w:themeColor="text1"/>
-          <w:sz w:val="20"/>
-          <w:szCs w:val="18"/>
-        </w:rPr>
-        <w:t>,</w:t>
-      </w:r>
-      <w:r>
-        <w:rPr>
-          <w:rStyle w:val="s1"/>
-          <w:rFonts w:ascii="Calibri" w:hAnsi="Calibri"/>
-          <w:color w:val="000000" w:themeColor="text1"/>
-          <w:sz w:val="20"/>
-          <w:szCs w:val="18"/>
-        </w:rPr>
-        <w:t xml:space="preserve"> a single robot kit is very pricey and not everyone has the </w:t>
-      </w:r>
-      <w:r>
-        <w:rPr>
-          <w:rStyle w:val="s1"/>
-          <w:rFonts w:ascii="Calibri" w:hAnsi="Calibri"/>
-          <w:color w:val="000000" w:themeColor="text1"/>
-          <w:sz w:val="20"/>
-          <w:szCs w:val="18"/>
-        </w:rPr>
-        <w:t xml:space="preserve">financial </w:t>
-      </w:r>
-      <w:r>
-        <w:rPr>
-          <w:rStyle w:val="s1"/>
-          <w:rFonts w:ascii="Calibri" w:hAnsi="Calibri"/>
-          <w:color w:val="000000" w:themeColor="text1"/>
-          <w:sz w:val="20"/>
-          <w:szCs w:val="18"/>
-        </w:rPr>
-        <w:t>capabilities to purchase one</w:t>
-      </w:r>
-      <w:r>
-        <w:rPr>
-          <w:rStyle w:val="s1"/>
-          <w:rFonts w:ascii="Calibri" w:hAnsi="Calibri"/>
-          <w:color w:val="000000" w:themeColor="text1"/>
-          <w:sz w:val="20"/>
-          <w:szCs w:val="18"/>
-        </w:rPr>
-        <w:t>. Additionally, n</w:t>
-      </w:r>
-      <w:r>
-        <w:rPr>
-          <w:rStyle w:val="s1"/>
-          <w:rFonts w:ascii="Calibri" w:hAnsi="Calibri"/>
-          <w:color w:val="000000" w:themeColor="text1"/>
-          <w:sz w:val="20"/>
-          <w:szCs w:val="18"/>
-        </w:rPr>
-        <w:t xml:space="preserve">ot many will choose </w:t>
-      </w:r>
-      <w:r>
-        <w:rPr>
-          <w:rStyle w:val="s1"/>
-          <w:rFonts w:ascii="Calibri" w:hAnsi="Calibri"/>
-          <w:color w:val="000000" w:themeColor="text1"/>
-          <w:sz w:val="20"/>
-          <w:szCs w:val="18"/>
-        </w:rPr>
-        <w:t>to take</w:t>
-      </w:r>
-      <w:r>
-        <w:rPr>
-          <w:rStyle w:val="s1"/>
-          <w:rFonts w:ascii="Calibri" w:hAnsi="Calibri"/>
-          <w:color w:val="000000" w:themeColor="text1"/>
-          <w:sz w:val="20"/>
-          <w:szCs w:val="18"/>
-        </w:rPr>
-        <w:t xml:space="preserve"> the risk to </w:t>
-      </w:r>
-      <w:r>
-        <w:rPr>
-          <w:rStyle w:val="s1"/>
-          <w:rFonts w:ascii="Calibri" w:hAnsi="Calibri"/>
-          <w:color w:val="000000" w:themeColor="text1"/>
-          <w:sz w:val="20"/>
-          <w:szCs w:val="18"/>
-        </w:rPr>
-        <w:t xml:space="preserve">purchase one just for interests or </w:t>
-      </w:r>
-      <w:r>
-        <w:rPr>
-          <w:rStyle w:val="s1"/>
-          <w:rFonts w:ascii="Calibri" w:hAnsi="Calibri"/>
-          <w:color w:val="000000" w:themeColor="text1"/>
-          <w:sz w:val="20"/>
-          <w:szCs w:val="18"/>
-        </w:rPr>
-        <w:t xml:space="preserve">learning purposes. Hence our platform is the solution for these people where they can simply pay a small </w:t>
-      </w:r>
-      <w:r>
-        <w:rPr>
-          <w:rStyle w:val="s1"/>
-          <w:rFonts w:ascii="Calibri" w:hAnsi="Calibri"/>
-          <w:color w:val="000000" w:themeColor="text1"/>
-          <w:sz w:val="20"/>
-          <w:szCs w:val="18"/>
-        </w:rPr>
-        <w:t xml:space="preserve">and affordable </w:t>
-      </w:r>
-      <w:r>
-        <w:rPr>
-          <w:rStyle w:val="s1"/>
-          <w:rFonts w:ascii="Calibri" w:hAnsi="Calibri"/>
-          <w:color w:val="000000" w:themeColor="text1"/>
-          <w:sz w:val="20"/>
-          <w:szCs w:val="18"/>
-        </w:rPr>
-        <w:t xml:space="preserve">price </w:t>
-      </w:r>
-      <w:r>
-        <w:rPr>
-          <w:rStyle w:val="s1"/>
-          <w:rFonts w:ascii="Calibri" w:hAnsi="Calibri"/>
-          <w:color w:val="000000" w:themeColor="text1"/>
-          <w:sz w:val="20"/>
-          <w:szCs w:val="18"/>
-        </w:rPr>
-        <w:t xml:space="preserve">to use our platform </w:t>
-      </w:r>
-      <w:r>
-        <w:rPr>
-          <w:rStyle w:val="s1"/>
-          <w:rFonts w:ascii="Calibri" w:hAnsi="Calibri"/>
-          <w:color w:val="000000" w:themeColor="text1"/>
-          <w:sz w:val="20"/>
-          <w:szCs w:val="18"/>
-        </w:rPr>
-        <w:t>which has almost the same benefits as owning a robot kit themselves but at a much lower cost.</w:t>
-      </w:r>
-      <w:r>
-        <w:rPr>
-          <w:rStyle w:val="s1"/>
-          <w:rFonts w:ascii="Calibri" w:hAnsi="Calibri"/>
-          <w:color w:val="000000" w:themeColor="text1"/>
-          <w:sz w:val="20"/>
-          <w:szCs w:val="18"/>
-        </w:rPr>
-        <w:t xml:space="preserve"> Additionally, </w:t>
-      </w:r>
-      <w:r>
-        <w:rPr>
-          <w:rStyle w:val="s1"/>
-          <w:rFonts w:ascii="Calibri" w:hAnsi="Calibri"/>
-          <w:color w:val="000000" w:themeColor="text1"/>
-          <w:sz w:val="20"/>
-          <w:szCs w:val="18"/>
-        </w:rPr>
-        <w:t xml:space="preserve">the setting up </w:t>
-      </w:r>
-      <w:r>
-        <w:rPr>
-          <w:rStyle w:val="s1"/>
-          <w:rFonts w:ascii="Calibri" w:hAnsi="Calibri"/>
-          <w:color w:val="000000" w:themeColor="text1"/>
-          <w:sz w:val="20"/>
-          <w:szCs w:val="18"/>
-        </w:rPr>
-        <w:t>and connecting the robot requires the user’</w:t>
-      </w:r>
-      <w:r>
-        <w:rPr>
-          <w:rStyle w:val="s1"/>
-          <w:rFonts w:ascii="Calibri" w:hAnsi="Calibri"/>
-          <w:color w:val="000000" w:themeColor="text1"/>
-          <w:sz w:val="20"/>
-          <w:szCs w:val="18"/>
-        </w:rPr>
-        <w:t>s time, effort as well as a space of their own for the robot. Remote RoboLab takes away all these hassles from the user and allows user to be to focus on just learning to code.</w:t>
+        <w:ind w:right="-575" w:hanging="567"/>
+        <w:rPr>
+          <w:rStyle w:val="s1"/>
+          <w:rFonts w:ascii="Calibri" w:hAnsi="Calibri"/>
+          <w:b/>
+          <w:color w:val="000000" w:themeColor="text1"/>
+          <w:sz w:val="20"/>
+          <w:szCs w:val="18"/>
+        </w:rPr>
+      </w:pPr>
+      <w:r>
+        <w:rPr>
+          <w:rStyle w:val="s1"/>
+          <w:rFonts w:ascii="Calibri" w:hAnsi="Calibri"/>
+          <w:b/>
+          <w:color w:val="000000" w:themeColor="text1"/>
+          <w:sz w:val="20"/>
+          <w:szCs w:val="18"/>
+        </w:rPr>
+        <w:t>Suitable for everyone with a range of abilities</w:t>
       </w:r>
     </w:p>
     <w:p>
@@ -2347,100 +2531,71 @@
     </w:p>
     <w:p>
       <w:pPr>
-        <w:ind w:right="-575" w:hanging="567"/>
-        <w:rPr>
-          <w:rStyle w:val="s1"/>
-          <w:rFonts w:ascii="Calibri" w:hAnsi="Calibri"/>
-          <w:b/>
-          <w:color w:val="000000" w:themeColor="text1"/>
-          <w:sz w:val="20"/>
-          <w:szCs w:val="18"/>
-        </w:rPr>
-      </w:pPr>
-      <w:r>
-        <w:rPr>
-          <w:rStyle w:val="s1"/>
-          <w:rFonts w:ascii="Calibri" w:hAnsi="Calibri"/>
-          <w:b/>
-          <w:color w:val="000000" w:themeColor="text1"/>
-          <w:sz w:val="20"/>
-          <w:szCs w:val="18"/>
-        </w:rPr>
-        <w:t>Suitable for everyone with a range of abilities</w:t>
+        <w:ind w:left="-567" w:right="-575"/>
+        <w:rPr>
+          <w:rFonts w:ascii="Calibri" w:hAnsi="Calibri"/>
+          <w:color w:val="000000" w:themeColor="text1"/>
+          <w:sz w:val="20"/>
+          <w:szCs w:val="18"/>
+        </w:rPr>
+      </w:pPr>
+      <w:r>
+        <w:rPr>
+          <w:rStyle w:val="s1"/>
+          <w:rFonts w:ascii="Calibri" w:hAnsi="Calibri"/>
+          <w:color w:val="000000" w:themeColor="text1"/>
+          <w:sz w:val="20"/>
+          <w:szCs w:val="18"/>
+        </w:rPr>
+        <w:t>There is no background programming experience needed to engage with the robots that are provided by RoboStudio. The complexity of the code is solely up to the individual. Because of this, younger students will not be deterred from learning programming. In addition, learning how to code or program using Robots is always a fun and engaging thing to do. Hence, this will help students in being</w:t>
+      </w:r>
+      <w:r>
+        <w:rPr>
+          <w:rStyle w:val="s1"/>
+          <w:rFonts w:ascii="Calibri" w:hAnsi="Calibri"/>
+          <w:color w:val="000000" w:themeColor="text1"/>
+          <w:sz w:val="20"/>
+          <w:szCs w:val="18"/>
+        </w:rPr>
+        <w:t xml:space="preserve"> more</w:t>
+      </w:r>
+      <w:r>
+        <w:rPr>
+          <w:rStyle w:val="s1"/>
+          <w:rFonts w:ascii="Calibri" w:hAnsi="Calibri"/>
+          <w:color w:val="000000" w:themeColor="text1"/>
+          <w:sz w:val="20"/>
+          <w:szCs w:val="18"/>
+        </w:rPr>
+        <w:t xml:space="preserve"> interested and helped them develop.</w:t>
       </w:r>
     </w:p>
     <w:p>
       <w:pPr>
-        <w:ind w:right="-575" w:hanging="567"/>
-        <w:rPr>
-          <w:rStyle w:val="s1"/>
-          <w:rFonts w:ascii="Calibri" w:hAnsi="Calibri"/>
-          <w:color w:val="000000" w:themeColor="text1"/>
-          <w:sz w:val="20"/>
-          <w:szCs w:val="18"/>
-        </w:rPr>
-      </w:pPr>
+        <w:pStyle w:val="Heading2"/>
+        <w:rPr>
+          <w:rFonts w:ascii="Calibri" w:hAnsi="Calibri"/>
+        </w:rPr>
+      </w:pPr>
+      <w:bookmarkStart w:id="48" w:name="_Toc142723017"/>
+      <w:bookmarkStart w:id="49" w:name="_Toc201470089"/>
+      <w:bookmarkStart w:id="50" w:name="_Toc97525905"/>
+      <w:r>
+        <w:rPr>
+          <w:rFonts w:ascii="Calibri" w:hAnsi="Calibri"/>
+        </w:rPr>
+        <w:lastRenderedPageBreak/>
+        <w:t>Stakeholders:</w:t>
+      </w:r>
+      <w:bookmarkEnd w:id="48"/>
+      <w:bookmarkEnd w:id="49"/>
     </w:p>
     <w:p>
       <w:pPr>
-        <w:ind w:left="-567" w:right="-575"/>
-        <w:rPr>
-          <w:rFonts w:ascii="Calibri" w:hAnsi="Calibri"/>
-          <w:color w:val="000000" w:themeColor="text1"/>
-          <w:sz w:val="20"/>
-          <w:szCs w:val="18"/>
-        </w:rPr>
-      </w:pPr>
-      <w:r>
-        <w:rPr>
-          <w:rStyle w:val="s1"/>
-          <w:rFonts w:ascii="Calibri" w:hAnsi="Calibri"/>
-          <w:color w:val="000000" w:themeColor="text1"/>
-          <w:sz w:val="20"/>
-          <w:szCs w:val="18"/>
-        </w:rPr>
-        <w:t>There is no background programming experience needed to engage with the robots that are provided by RoboStudio. The complexity of the code is solely up to the individual. Because of this, younger students will not be deterred from learning programming. In addition, learning how to code or program using Robots is always a fun and engaging thing to do. Hence, this will help students in being</w:t>
-      </w:r>
-      <w:r>
-        <w:rPr>
-          <w:rStyle w:val="s1"/>
-          <w:rFonts w:ascii="Calibri" w:hAnsi="Calibri"/>
-          <w:color w:val="000000" w:themeColor="text1"/>
-          <w:sz w:val="20"/>
-          <w:szCs w:val="18"/>
-        </w:rPr>
-        <w:t xml:space="preserve"> more</w:t>
-      </w:r>
-      <w:r>
-        <w:rPr>
-          <w:rStyle w:val="s1"/>
-          <w:rFonts w:ascii="Calibri" w:hAnsi="Calibri"/>
-          <w:color w:val="000000" w:themeColor="text1"/>
-          <w:sz w:val="20"/>
-          <w:szCs w:val="18"/>
-        </w:rPr>
-        <w:t xml:space="preserve"> interested and helped them develop.</w:t>
-      </w:r>
-    </w:p>
-    <w:p>
-      <w:pPr>
-        <w:pStyle w:val="Heading2"/>
-        <w:rPr>
-          <w:rFonts w:ascii="Calibri" w:hAnsi="Calibri"/>
-        </w:rPr>
-      </w:pPr>
-      <w:bookmarkStart w:id="47" w:name="_Toc142723017"/>
-      <w:bookmarkStart w:id="48" w:name="_Toc201470089"/>
-      <w:bookmarkStart w:id="49" w:name="_Toc97525905"/>
-      <w:r>
-        <w:rPr>
-          <w:rFonts w:ascii="Calibri" w:hAnsi="Calibri"/>
-        </w:rPr>
-        <w:lastRenderedPageBreak/>
-        <w:t>Stakeholders:</w:t>
-      </w:r>
-      <w:bookmarkEnd w:id="47"/>
-      <w:bookmarkEnd w:id="48"/>
+        <w:rPr>
+          <w:lang w:val="en-GB" w:eastAsia="en-US"/>
+        </w:rPr>
+      </w:pPr>
     </w:p>
     <w:tbl>
       <w:tblPr>
@@ -2725,81 +2880,21 @@
     </w:p>
     <w:p>
       <w:pPr>
-        <w:ind w:right="-575"/>
-        <w:rPr>
-          <w:rFonts w:ascii="Calibri" w:hAnsi="Calibri" w:cs="Arial"/>
-        </w:rPr>
-      </w:pPr>
-    </w:p>
-    <w:p>
-      <w:pPr>
         <w:pStyle w:val="Heading2"/>
         <w:rPr>
           <w:rFonts w:ascii="Calibri" w:hAnsi="Calibri"/>
         </w:rPr>
       </w:pPr>
-      <w:bookmarkStart w:id="50" w:name="_Toc142723018"/>
-      <w:bookmarkStart w:id="51" w:name="_Toc201470090"/>
+      <w:bookmarkStart w:id="51" w:name="_Toc142723018"/>
+      <w:bookmarkStart w:id="52" w:name="_Toc201470090"/>
       <w:r>
         <w:rPr>
           <w:rFonts w:ascii="Calibri" w:hAnsi="Calibri"/>
         </w:rPr>
         <w:t>Deliverables:</w:t>
       </w:r>
-      <w:bookmarkEnd w:id="49"/>
       <w:bookmarkEnd w:id="50"/>
       <w:bookmarkEnd w:id="51"/>
-    </w:p>
-    <w:p>
-      <w:pPr>
-        <w:pStyle w:val="Heading2"/>
-        <w:ind w:left="-567"/>
-        <w:rPr>
-          <w:rStyle w:val="s1"/>
-          <w:rFonts w:ascii="Calibri" w:hAnsi="Calibri" w:cs="Times New Roman"/>
-          <w:b w:val="0"/>
-          <w:color w:val="000000" w:themeColor="text1"/>
-          <w:sz w:val="20"/>
-          <w:szCs w:val="18"/>
-          <w:lang w:val="en-US" w:eastAsia="zh-CN"/>
-        </w:rPr>
-      </w:pPr>
-      <w:r>
-        <w:rPr>
-          <w:rStyle w:val="s1"/>
-          <w:rFonts w:ascii="Calibri" w:hAnsi="Calibri" w:cs="Times New Roman"/>
-          <w:b w:val="0"/>
-          <w:color w:val="000000" w:themeColor="text1"/>
-          <w:sz w:val="20"/>
-          <w:szCs w:val="18"/>
-          <w:lang w:val="en-US" w:eastAsia="zh-CN"/>
-        </w:rPr>
-        <w:t xml:space="preserve">Web application with an online platform to allows users to choose and play games, either alone or with other users, provided by RoboStudios or Game Providers. </w:t>
-      </w:r>
-    </w:p>
-    <w:p>
-      <w:pPr>
-        <w:rPr>
-          <w:rFonts w:ascii="Calibri" w:hAnsi="Calibri"/>
-        </w:rPr>
-      </w:pPr>
-    </w:p>
-    <w:p>
-      <w:pPr>
-        <w:pStyle w:val="Heading2"/>
-        <w:rPr>
-          <w:rFonts w:ascii="Calibri" w:hAnsi="Calibri"/>
-        </w:rPr>
-      </w:pPr>
-      <w:bookmarkStart w:id="52" w:name="_Toc201470091"/>
-      <w:bookmarkStart w:id="53" w:name="_Toc142375294"/>
-      <w:bookmarkStart w:id="54" w:name="_Toc142723020"/>
-      <w:r>
-        <w:rPr>
-          <w:rFonts w:ascii="Calibri" w:hAnsi="Calibri"/>
-        </w:rPr>
-        <w:t>Scope:</w:t>
-      </w:r>
       <w:bookmarkEnd w:id="52"/>
     </w:p>
     <w:p>
@@ -2808,299 +2903,351 @@
         <w:ind w:left="-567"/>
         <w:rPr>
           <w:rStyle w:val="s1"/>
-          <w:rFonts w:ascii="Calibri" w:hAnsi="Calibri"/>
+          <w:rFonts w:ascii="Calibri" w:hAnsi="Calibri" w:cs="Times New Roman"/>
           <w:b w:val="0"/>
           <w:color w:val="000000" w:themeColor="text1"/>
           <w:sz w:val="20"/>
           <w:szCs w:val="18"/>
-          <w:lang w:eastAsia="zh-CN"/>
-        </w:rPr>
-      </w:pPr>
-      <w:r>
-        <w:rPr>
-          <w:rStyle w:val="s1"/>
-          <w:rFonts w:ascii="Calibri" w:hAnsi="Calibri"/>
+          <w:lang w:val="en-US" w:eastAsia="zh-CN"/>
+        </w:rPr>
+      </w:pPr>
+      <w:r>
+        <w:rPr>
+          <w:rStyle w:val="s1"/>
+          <w:rFonts w:ascii="Calibri" w:hAnsi="Calibri" w:cs="Times New Roman"/>
           <w:b w:val="0"/>
           <w:color w:val="000000" w:themeColor="text1"/>
           <w:sz w:val="20"/>
           <w:szCs w:val="18"/>
-          <w:lang w:eastAsia="zh-CN"/>
-        </w:rPr>
-        <w:t xml:space="preserve">Our scope is focused on </w:t>
-      </w:r>
-      <w:r>
-        <w:rPr>
-          <w:rStyle w:val="s1"/>
-          <w:rFonts w:ascii="Calibri" w:hAnsi="Calibri"/>
-          <w:b w:val="0"/>
-          <w:color w:val="000000" w:themeColor="text1"/>
-          <w:sz w:val="20"/>
-          <w:szCs w:val="18"/>
-          <w:lang w:eastAsia="zh-CN"/>
-        </w:rPr>
-        <w:t>providing an interactive platform for users interested in learning or improving python robotics programming.</w:t>
-      </w:r>
-      <w:r>
-        <w:rPr>
-          <w:rStyle w:val="s1"/>
-          <w:rFonts w:ascii="Calibri" w:hAnsi="Calibri"/>
-          <w:b w:val="0"/>
-          <w:color w:val="000000" w:themeColor="text1"/>
-          <w:sz w:val="20"/>
-          <w:szCs w:val="18"/>
-          <w:lang w:eastAsia="zh-CN"/>
-        </w:rPr>
-        <w:t xml:space="preserve"> </w:t>
-      </w:r>
-      <w:r>
-        <w:rPr>
-          <w:rStyle w:val="s1"/>
-          <w:rFonts w:ascii="Calibri" w:hAnsi="Calibri"/>
-          <w:b w:val="0"/>
-          <w:color w:val="000000" w:themeColor="text1"/>
-          <w:sz w:val="20"/>
-          <w:szCs w:val="18"/>
-          <w:lang w:eastAsia="zh-CN"/>
-        </w:rPr>
-        <w:t xml:space="preserve">The core functions are </w:t>
-      </w:r>
-      <w:r>
-        <w:rPr>
-          <w:rStyle w:val="s1"/>
-          <w:rFonts w:ascii="Calibri" w:hAnsi="Calibri"/>
-          <w:b w:val="0"/>
-          <w:color w:val="000000" w:themeColor="text1"/>
-          <w:sz w:val="20"/>
-          <w:szCs w:val="18"/>
-          <w:lang w:eastAsia="zh-CN"/>
-        </w:rPr>
-        <w:t>to provide users with a platform to learn, from the many different games provided</w:t>
-      </w:r>
-      <w:r>
-        <w:rPr>
-          <w:rStyle w:val="s1"/>
-          <w:rFonts w:ascii="Calibri" w:hAnsi="Calibri"/>
-          <w:b w:val="0"/>
-          <w:color w:val="000000" w:themeColor="text1"/>
-          <w:sz w:val="20"/>
-          <w:szCs w:val="18"/>
-          <w:lang w:eastAsia="zh-CN"/>
-        </w:rPr>
-        <w:t xml:space="preserve">. </w:t>
-      </w:r>
-      <w:r>
-        <w:rPr>
-          <w:rStyle w:val="s1"/>
-          <w:rFonts w:ascii="Calibri" w:hAnsi="Calibri"/>
-          <w:b w:val="0"/>
-          <w:color w:val="000000" w:themeColor="text1"/>
-          <w:sz w:val="20"/>
-          <w:szCs w:val="18"/>
-          <w:lang w:eastAsia="zh-CN"/>
-        </w:rPr>
-        <w:t xml:space="preserve">Secondary functions are useful add-ons that </w:t>
-      </w:r>
-      <w:r>
-        <w:rPr>
-          <w:rStyle w:val="s1"/>
-          <w:rFonts w:ascii="Calibri" w:hAnsi="Calibri"/>
-          <w:b w:val="0"/>
-          <w:color w:val="000000" w:themeColor="text1"/>
-          <w:sz w:val="20"/>
-          <w:szCs w:val="18"/>
-          <w:lang w:eastAsia="zh-CN"/>
-        </w:rPr>
-        <w:t>allows other users to view the live games of users playing</w:t>
-      </w:r>
-      <w:r>
-        <w:rPr>
-          <w:rStyle w:val="s1"/>
-          <w:rFonts w:ascii="Calibri" w:hAnsi="Calibri"/>
-          <w:b w:val="0"/>
-          <w:color w:val="000000" w:themeColor="text1"/>
-          <w:sz w:val="20"/>
-          <w:szCs w:val="18"/>
-          <w:lang w:eastAsia="zh-CN"/>
-        </w:rPr>
-        <w:t>.</w:t>
-      </w:r>
-      <w:r>
-        <w:rPr>
-          <w:rStyle w:val="s1"/>
-          <w:rFonts w:ascii="Calibri" w:hAnsi="Calibri"/>
-          <w:b w:val="0"/>
-          <w:color w:val="000000" w:themeColor="text1"/>
-          <w:sz w:val="20"/>
-          <w:szCs w:val="18"/>
-          <w:lang w:eastAsia="zh-CN"/>
-        </w:rPr>
-        <w:t xml:space="preserve"> </w:t>
-      </w:r>
-      <w:r>
-        <w:rPr>
-          <w:rStyle w:val="s1"/>
-          <w:rFonts w:ascii="Calibri" w:hAnsi="Calibri"/>
-          <w:b w:val="0"/>
-          <w:color w:val="000000" w:themeColor="text1"/>
-          <w:sz w:val="20"/>
-          <w:szCs w:val="18"/>
-          <w:lang w:eastAsia="zh-CN"/>
-        </w:rPr>
-        <w:t>Also,</w:t>
-      </w:r>
-      <w:r>
-        <w:rPr>
-          <w:rStyle w:val="s1"/>
-          <w:rFonts w:ascii="Calibri" w:hAnsi="Calibri"/>
-          <w:b w:val="0"/>
-          <w:color w:val="000000" w:themeColor="text1"/>
-          <w:sz w:val="20"/>
-          <w:szCs w:val="18"/>
-          <w:lang w:eastAsia="zh-CN"/>
-        </w:rPr>
-        <w:t xml:space="preserve"> it allows administrators to better manage their robot kit inventories.</w:t>
-      </w:r>
-      <w:r>
-        <w:rPr>
-          <w:rStyle w:val="s1"/>
-          <w:rFonts w:ascii="Calibri" w:hAnsi="Calibri"/>
-          <w:b w:val="0"/>
-          <w:color w:val="000000" w:themeColor="text1"/>
-          <w:sz w:val="20"/>
-          <w:szCs w:val="18"/>
-          <w:lang w:eastAsia="zh-CN"/>
-        </w:rPr>
-        <w:t xml:space="preserve"> </w:t>
-      </w:r>
-      <w:r>
-        <w:rPr>
-          <w:rStyle w:val="s1"/>
-          <w:rFonts w:ascii="Calibri" w:hAnsi="Calibri"/>
-          <w:b w:val="0"/>
-          <w:color w:val="000000" w:themeColor="text1"/>
-          <w:sz w:val="20"/>
-          <w:szCs w:val="18"/>
-          <w:lang w:eastAsia="zh-CN"/>
-        </w:rPr>
-        <w:t>Some of our good-to-have functions</w:t>
-      </w:r>
-      <w:r>
-        <w:rPr>
-          <w:rStyle w:val="s1"/>
-          <w:rFonts w:ascii="Calibri" w:hAnsi="Calibri"/>
-          <w:b w:val="0"/>
-          <w:color w:val="000000" w:themeColor="text1"/>
-          <w:sz w:val="20"/>
-          <w:szCs w:val="18"/>
-          <w:lang w:eastAsia="zh-CN"/>
-        </w:rPr>
-        <w:t xml:space="preserve"> </w:t>
-      </w:r>
-      <w:r>
-        <w:rPr>
-          <w:rStyle w:val="s1"/>
-          <w:rFonts w:ascii="Calibri" w:hAnsi="Calibri"/>
-          <w:b w:val="0"/>
-          <w:color w:val="000000" w:themeColor="text1"/>
-          <w:sz w:val="20"/>
-          <w:szCs w:val="18"/>
-          <w:lang w:eastAsia="zh-CN"/>
-        </w:rPr>
-        <w:t>promotes a suppor</w:t>
-      </w:r>
-      <w:r>
-        <w:rPr>
-          <w:rStyle w:val="s1"/>
-          <w:rFonts w:ascii="Calibri" w:hAnsi="Calibri"/>
-          <w:b w:val="0"/>
-          <w:color w:val="000000" w:themeColor="text1"/>
-          <w:sz w:val="20"/>
-          <w:szCs w:val="18"/>
-          <w:lang w:eastAsia="zh-CN"/>
-        </w:rPr>
-        <w:t xml:space="preserve">tive robotics community by having </w:t>
-      </w:r>
-      <w:r>
-        <w:rPr>
-          <w:rStyle w:val="s1"/>
-          <w:rFonts w:ascii="Calibri" w:hAnsi="Calibri"/>
-          <w:b w:val="0"/>
-          <w:color w:val="000000" w:themeColor="text1"/>
-          <w:sz w:val="20"/>
-          <w:szCs w:val="18"/>
-          <w:lang w:eastAsia="zh-CN"/>
-        </w:rPr>
-        <w:t xml:space="preserve">player donations and well as a chat bot to assist new </w:t>
-      </w:r>
-      <w:r>
-        <w:rPr>
-          <w:rStyle w:val="s1"/>
-          <w:rFonts w:ascii="Calibri" w:hAnsi="Calibri"/>
-          <w:b w:val="0"/>
-          <w:color w:val="000000" w:themeColor="text1"/>
-          <w:sz w:val="20"/>
-          <w:szCs w:val="18"/>
-          <w:lang w:eastAsia="zh-CN"/>
-        </w:rPr>
-        <w:t xml:space="preserve">users on how to get started </w:t>
-      </w:r>
-      <w:r>
-        <w:rPr>
-          <w:rStyle w:val="s1"/>
-          <w:rFonts w:ascii="Calibri" w:hAnsi="Calibri"/>
-          <w:b w:val="0"/>
-          <w:color w:val="000000" w:themeColor="text1"/>
-          <w:sz w:val="20"/>
-          <w:szCs w:val="18"/>
-          <w:lang w:eastAsia="zh-CN"/>
-        </w:rPr>
-        <w:t>and</w:t>
-      </w:r>
-      <w:r>
-        <w:rPr>
-          <w:rStyle w:val="s1"/>
-          <w:rFonts w:ascii="Calibri" w:hAnsi="Calibri"/>
-          <w:b w:val="0"/>
-          <w:color w:val="000000" w:themeColor="text1"/>
-          <w:sz w:val="20"/>
-          <w:szCs w:val="18"/>
-          <w:lang w:eastAsia="zh-CN"/>
-        </w:rPr>
-        <w:t xml:space="preserve"> answer any enquiries of existing users.</w:t>
+          <w:lang w:val="en-US" w:eastAsia="zh-CN"/>
+        </w:rPr>
+        <w:t xml:space="preserve">Web application with an online platform to allows users to choose and play games, either alone or with other users, provided by RoboStudios or Game Providers. </w:t>
       </w:r>
     </w:p>
     <w:p>
       <w:pPr>
         <w:rPr>
           <w:rFonts w:ascii="Calibri" w:hAnsi="Calibri"/>
-          <w:lang w:val="en-GB" w:eastAsia="en-US"/>
         </w:rPr>
       </w:pPr>
     </w:p>
     <w:p>
       <w:pPr>
-        <w:ind w:right="-575"/>
-        <w:rPr>
-          <w:rFonts w:ascii="Calibri" w:hAnsi="Calibri" w:cs="Arial"/>
-        </w:rPr>
-      </w:pPr>
+        <w:pStyle w:val="Heading2"/>
+        <w:rPr>
+          <w:rFonts w:ascii="Calibri" w:hAnsi="Calibri"/>
+        </w:rPr>
+      </w:pPr>
+      <w:bookmarkStart w:id="53" w:name="_Toc201470091"/>
+      <w:bookmarkStart w:id="54" w:name="_Toc142375294"/>
+      <w:bookmarkStart w:id="55" w:name="_Toc142723020"/>
+      <w:r>
+        <w:rPr>
+          <w:rFonts w:ascii="Calibri" w:hAnsi="Calibri"/>
+        </w:rPr>
+        <w:t>Scope:</w:t>
+      </w:r>
+      <w:bookmarkEnd w:id="53"/>
     </w:p>
     <w:p>
       <w:pPr>
+        <w:pStyle w:val="Heading2"/>
+        <w:ind w:left="-567"/>
+        <w:rPr>
+          <w:rStyle w:val="s1"/>
+          <w:rFonts w:ascii="Calibri" w:hAnsi="Calibri"/>
+          <w:b w:val="0"/>
+          <w:color w:val="000000" w:themeColor="text1"/>
+          <w:sz w:val="20"/>
+          <w:szCs w:val="18"/>
+          <w:lang w:eastAsia="zh-CN"/>
+        </w:rPr>
+      </w:pPr>
+      <w:r>
+        <w:rPr>
+          <w:rStyle w:val="s1"/>
+          <w:rFonts w:ascii="Calibri" w:hAnsi="Calibri"/>
+          <w:b w:val="0"/>
+          <w:color w:val="000000" w:themeColor="text1"/>
+          <w:sz w:val="20"/>
+          <w:szCs w:val="18"/>
+          <w:lang w:eastAsia="zh-CN"/>
+        </w:rPr>
+        <w:t xml:space="preserve">Our scope is focused on </w:t>
+      </w:r>
+      <w:r>
+        <w:rPr>
+          <w:rStyle w:val="s1"/>
+          <w:rFonts w:ascii="Calibri" w:hAnsi="Calibri"/>
+          <w:b w:val="0"/>
+          <w:color w:val="000000" w:themeColor="text1"/>
+          <w:sz w:val="20"/>
+          <w:szCs w:val="18"/>
+          <w:lang w:eastAsia="zh-CN"/>
+        </w:rPr>
+        <w:t>providing an interactive platform for users interested in learning or improving python robotics programming.</w:t>
+      </w:r>
+      <w:r>
+        <w:rPr>
+          <w:rStyle w:val="s1"/>
+          <w:rFonts w:ascii="Calibri" w:hAnsi="Calibri"/>
+          <w:b w:val="0"/>
+          <w:color w:val="000000" w:themeColor="text1"/>
+          <w:sz w:val="20"/>
+          <w:szCs w:val="18"/>
+          <w:lang w:eastAsia="zh-CN"/>
+        </w:rPr>
+        <w:t xml:space="preserve"> </w:t>
+      </w:r>
+      <w:r>
+        <w:rPr>
+          <w:rStyle w:val="s1"/>
+          <w:rFonts w:ascii="Calibri" w:hAnsi="Calibri"/>
+          <w:b w:val="0"/>
+          <w:color w:val="000000" w:themeColor="text1"/>
+          <w:sz w:val="20"/>
+          <w:szCs w:val="18"/>
+          <w:lang w:eastAsia="zh-CN"/>
+        </w:rPr>
+        <w:t xml:space="preserve">The core functions are </w:t>
+      </w:r>
+      <w:r>
+        <w:rPr>
+          <w:rStyle w:val="s1"/>
+          <w:rFonts w:ascii="Calibri" w:hAnsi="Calibri"/>
+          <w:b w:val="0"/>
+          <w:color w:val="000000" w:themeColor="text1"/>
+          <w:sz w:val="20"/>
+          <w:szCs w:val="18"/>
+          <w:lang w:eastAsia="zh-CN"/>
+        </w:rPr>
+        <w:t>to provide users with a platform to learn, from the many different games provided</w:t>
+      </w:r>
+      <w:r>
+        <w:rPr>
+          <w:rStyle w:val="s1"/>
+          <w:rFonts w:ascii="Calibri" w:hAnsi="Calibri"/>
+          <w:b w:val="0"/>
+          <w:color w:val="000000" w:themeColor="text1"/>
+          <w:sz w:val="20"/>
+          <w:szCs w:val="18"/>
+          <w:lang w:eastAsia="zh-CN"/>
+        </w:rPr>
+        <w:t xml:space="preserve">. </w:t>
+      </w:r>
+      <w:r>
+        <w:rPr>
+          <w:rStyle w:val="s1"/>
+          <w:rFonts w:ascii="Calibri" w:hAnsi="Calibri"/>
+          <w:b w:val="0"/>
+          <w:color w:val="000000" w:themeColor="text1"/>
+          <w:sz w:val="20"/>
+          <w:szCs w:val="18"/>
+          <w:lang w:eastAsia="zh-CN"/>
+        </w:rPr>
+        <w:t xml:space="preserve">Secondary functions are useful add-ons that </w:t>
+      </w:r>
+      <w:r>
+        <w:rPr>
+          <w:rStyle w:val="s1"/>
+          <w:rFonts w:ascii="Calibri" w:hAnsi="Calibri"/>
+          <w:b w:val="0"/>
+          <w:color w:val="000000" w:themeColor="text1"/>
+          <w:sz w:val="20"/>
+          <w:szCs w:val="18"/>
+          <w:lang w:eastAsia="zh-CN"/>
+        </w:rPr>
+        <w:t>allows other users to view the live games of users playing</w:t>
+      </w:r>
+      <w:r>
+        <w:rPr>
+          <w:rStyle w:val="s1"/>
+          <w:rFonts w:ascii="Calibri" w:hAnsi="Calibri"/>
+          <w:b w:val="0"/>
+          <w:color w:val="000000" w:themeColor="text1"/>
+          <w:sz w:val="20"/>
+          <w:szCs w:val="18"/>
+          <w:lang w:eastAsia="zh-CN"/>
+        </w:rPr>
+        <w:t>.</w:t>
+      </w:r>
+      <w:r>
+        <w:rPr>
+          <w:rStyle w:val="s1"/>
+          <w:rFonts w:ascii="Calibri" w:hAnsi="Calibri"/>
+          <w:b w:val="0"/>
+          <w:color w:val="000000" w:themeColor="text1"/>
+          <w:sz w:val="20"/>
+          <w:szCs w:val="18"/>
+          <w:lang w:eastAsia="zh-CN"/>
+        </w:rPr>
+        <w:t xml:space="preserve"> </w:t>
+      </w:r>
+      <w:r>
+        <w:rPr>
+          <w:rStyle w:val="s1"/>
+          <w:rFonts w:ascii="Calibri" w:hAnsi="Calibri"/>
+          <w:b w:val="0"/>
+          <w:color w:val="000000" w:themeColor="text1"/>
+          <w:sz w:val="20"/>
+          <w:szCs w:val="18"/>
+          <w:lang w:eastAsia="zh-CN"/>
+        </w:rPr>
+        <w:t>Also,</w:t>
+      </w:r>
+      <w:r>
+        <w:rPr>
+          <w:rStyle w:val="s1"/>
+          <w:rFonts w:ascii="Calibri" w:hAnsi="Calibri"/>
+          <w:b w:val="0"/>
+          <w:color w:val="000000" w:themeColor="text1"/>
+          <w:sz w:val="20"/>
+          <w:szCs w:val="18"/>
+          <w:lang w:eastAsia="zh-CN"/>
+        </w:rPr>
+        <w:t xml:space="preserve"> it allows administrators to better manage their robot kit inventories.</w:t>
+      </w:r>
+      <w:r>
+        <w:rPr>
+          <w:rStyle w:val="s1"/>
+          <w:rFonts w:ascii="Calibri" w:hAnsi="Calibri"/>
+          <w:b w:val="0"/>
+          <w:color w:val="000000" w:themeColor="text1"/>
+          <w:sz w:val="20"/>
+          <w:szCs w:val="18"/>
+          <w:lang w:eastAsia="zh-CN"/>
+        </w:rPr>
+        <w:t xml:space="preserve"> </w:t>
+      </w:r>
+      <w:r>
+        <w:rPr>
+          <w:rStyle w:val="s1"/>
+          <w:rFonts w:ascii="Calibri" w:hAnsi="Calibri"/>
+          <w:b w:val="0"/>
+          <w:color w:val="000000" w:themeColor="text1"/>
+          <w:sz w:val="20"/>
+          <w:szCs w:val="18"/>
+          <w:lang w:eastAsia="zh-CN"/>
+        </w:rPr>
+        <w:t>Some of our good-to-have functions</w:t>
+      </w:r>
+      <w:r>
+        <w:rPr>
+          <w:rStyle w:val="s1"/>
+          <w:rFonts w:ascii="Calibri" w:hAnsi="Calibri"/>
+          <w:b w:val="0"/>
+          <w:color w:val="000000" w:themeColor="text1"/>
+          <w:sz w:val="20"/>
+          <w:szCs w:val="18"/>
+          <w:lang w:eastAsia="zh-CN"/>
+        </w:rPr>
+        <w:t xml:space="preserve"> </w:t>
+      </w:r>
+      <w:r>
+        <w:rPr>
+          <w:rStyle w:val="s1"/>
+          <w:rFonts w:ascii="Calibri" w:hAnsi="Calibri"/>
+          <w:b w:val="0"/>
+          <w:color w:val="000000" w:themeColor="text1"/>
+          <w:sz w:val="20"/>
+          <w:szCs w:val="18"/>
+          <w:lang w:eastAsia="zh-CN"/>
+        </w:rPr>
+        <w:t>promotes a suppor</w:t>
+      </w:r>
+      <w:r>
+        <w:rPr>
+          <w:rStyle w:val="s1"/>
+          <w:rFonts w:ascii="Calibri" w:hAnsi="Calibri"/>
+          <w:b w:val="0"/>
+          <w:color w:val="000000" w:themeColor="text1"/>
+          <w:sz w:val="20"/>
+          <w:szCs w:val="18"/>
+          <w:lang w:eastAsia="zh-CN"/>
+        </w:rPr>
+        <w:t xml:space="preserve">tive robotics community by having </w:t>
+      </w:r>
+      <w:r>
+        <w:rPr>
+          <w:rStyle w:val="s1"/>
+          <w:rFonts w:ascii="Calibri" w:hAnsi="Calibri"/>
+          <w:b w:val="0"/>
+          <w:color w:val="000000" w:themeColor="text1"/>
+          <w:sz w:val="20"/>
+          <w:szCs w:val="18"/>
+          <w:lang w:eastAsia="zh-CN"/>
+        </w:rPr>
+        <w:t xml:space="preserve">player donations and well as a chat bot to assist new </w:t>
+      </w:r>
+      <w:r>
+        <w:rPr>
+          <w:rStyle w:val="s1"/>
+          <w:rFonts w:ascii="Calibri" w:hAnsi="Calibri"/>
+          <w:b w:val="0"/>
+          <w:color w:val="000000" w:themeColor="text1"/>
+          <w:sz w:val="20"/>
+          <w:szCs w:val="18"/>
+          <w:lang w:eastAsia="zh-CN"/>
+        </w:rPr>
+        <w:t xml:space="preserve">users on how to get started </w:t>
+      </w:r>
+      <w:r>
+        <w:rPr>
+          <w:rStyle w:val="s1"/>
+          <w:rFonts w:ascii="Calibri" w:hAnsi="Calibri"/>
+          <w:b w:val="0"/>
+          <w:color w:val="000000" w:themeColor="text1"/>
+          <w:sz w:val="20"/>
+          <w:szCs w:val="18"/>
+          <w:lang w:eastAsia="zh-CN"/>
+        </w:rPr>
+        <w:t>and</w:t>
+      </w:r>
+      <w:r>
+        <w:rPr>
+          <w:rStyle w:val="s1"/>
+          <w:rFonts w:ascii="Calibri" w:hAnsi="Calibri"/>
+          <w:b w:val="0"/>
+          <w:color w:val="000000" w:themeColor="text1"/>
+          <w:sz w:val="20"/>
+          <w:szCs w:val="18"/>
+          <w:lang w:eastAsia="zh-CN"/>
+        </w:rPr>
+        <w:t xml:space="preserve"> answer any enquiries of existing users.</w:t>
+      </w:r>
+    </w:p>
+    <w:p>
+      <w:pPr>
+        <w:rPr>
+          <w:rFonts w:ascii="Calibri" w:hAnsi="Calibri"/>
+          <w:lang w:val="en-GB" w:eastAsia="en-US"/>
+        </w:rPr>
+      </w:pPr>
+    </w:p>
+    <w:p>
+      <w:pPr>
+        <w:ind w:right="-575"/>
+        <w:rPr>
+          <w:rFonts w:ascii="Calibri" w:hAnsi="Calibri" w:cs="Arial"/>
+        </w:rPr>
+      </w:pPr>
+    </w:p>
+    <w:p>
+      <w:pPr>
         <w:ind w:left="-426" w:right="-575" w:hanging="141"/>
         <w:jc w:val="center"/>
         <w:rPr>
           <w:rFonts w:ascii="Calibri" w:hAnsi="Calibri" w:cs="Arial"/>
         </w:rPr>
       </w:pPr>
-      <w:bookmarkStart w:id="55" w:name="_Toc201470092"/>
-      <w:bookmarkStart w:id="56" w:name="_GoBack"/>
-      <w:bookmarkEnd w:id="53"/>
+      <w:bookmarkStart w:id="56" w:name="_Toc201470092"/>
       <w:bookmarkEnd w:id="54"/>
+      <w:bookmarkEnd w:id="55"/>
       <w:r>
         <w:rPr>
           <w:rFonts w:ascii="Calibri" w:hAnsi="Calibri"/>
           <w:noProof/>
+          <w:lang w:val="en-GB" w:eastAsia="en-GB"/>
         </w:rPr>
         <w:drawing>
           <wp:inline distT="0" distB="0" distL="0" distR="0" wp14:anchorId="03D19998" wp14:editId="2A096065">
@@ -3144,7 +3291,6 @@
           </wp:inline>
         </w:drawing>
       </w:r>
-      <w:bookmarkEnd w:id="56"/>
       <w:r>
         <w:rPr>
           <w:rFonts w:ascii="Calibri" w:hAnsi="Calibri"/>
@@ -3155,23 +3301,13 @@
     <w:p>
       <w:pPr>
         <w:pStyle w:val="Heading1"/>
-        <w:ind w:right="-575" w:firstLine="0"/>
-        <w:rPr>
-          <w:rFonts w:ascii="Calibri" w:hAnsi="Calibri"/>
-        </w:rPr>
-      </w:pPr>
-      <w:r>
-        <w:rPr>
-          <w:rFonts w:ascii="Calibri" w:hAnsi="Calibri"/>
-        </w:rPr>
+      </w:pPr>
+      <w:r>
         <w:lastRenderedPageBreak/>
         <w:t>Project Plan</w:t>
       </w:r>
-      <w:bookmarkEnd w:id="55"/>
-      <w:r>
-        <w:rPr>
-          <w:rFonts w:ascii="Calibri" w:hAnsi="Calibri"/>
-        </w:rPr>
+      <w:bookmarkEnd w:id="56"/>
+      <w:r>
         <w:t xml:space="preserve"> </w:t>
       </w:r>
       <w:bookmarkStart w:id="57" w:name="_Toc201470093"/>
@@ -3217,6 +3353,7 @@
         <w:rPr>
           <w:rFonts w:ascii="Calibri" w:hAnsi="Calibri" w:cs="Arial"/>
           <w:noProof/>
+          <w:lang w:val="en-GB" w:eastAsia="en-GB"/>
         </w:rPr>
         <w:drawing>
           <wp:inline distT="0" distB="0" distL="0" distR="0" wp14:anchorId="08316E49" wp14:editId="4C405B3E">
@@ -3700,7 +3837,19 @@
                 <w:szCs w:val="18"/>
                 <w:lang w:val="en-US" w:eastAsia="zh-CN"/>
               </w:rPr>
-              <w:t>Hard Ware</w:t>
+              <w:t>Hardw</w:t>
+            </w:r>
+            <w:r>
+              <w:rPr>
+                <w:rStyle w:val="s1"/>
+                <w:rFonts w:ascii="Calibri" w:hAnsi="Calibri" w:cs="Times New Roman"/>
+                <w:b w:val="0"/>
+                <w:color w:val="000000" w:themeColor="text1"/>
+                <w:sz w:val="20"/>
+                <w:szCs w:val="18"/>
+                <w:lang w:val="en-US" w:eastAsia="zh-CN"/>
+              </w:rPr>
+              <w:t>are</w:t>
             </w:r>
           </w:p>
         </w:tc>
@@ -3757,37 +3906,40 @@
               </w:rPr>
               <w:t xml:space="preserve">which requires replacement. </w:t>
             </w:r>
-            <w:proofErr w:type="spellStart"/>
+          </w:p>
+          <w:p>
+            <w:pPr>
+              <w:pStyle w:val="Heading2"/>
+              <w:rPr>
+                <w:rStyle w:val="s1"/>
+                <w:rFonts w:ascii="Calibri" w:hAnsi="Calibri" w:cs="Times New Roman"/>
+                <w:b w:val="0"/>
+                <w:i/>
+                <w:color w:val="000000" w:themeColor="text1"/>
+                <w:sz w:val="20"/>
+                <w:szCs w:val="18"/>
+                <w:lang w:val="en-US" w:eastAsia="zh-CN"/>
+              </w:rPr>
+            </w:pPr>
             <w:r>
               <w:rPr>
                 <w:rStyle w:val="s1"/>
                 <w:rFonts w:ascii="Calibri" w:hAnsi="Calibri" w:cs="Times New Roman"/>
                 <w:b w:val="0"/>
+                <w:i/>
                 <w:color w:val="000000" w:themeColor="text1"/>
                 <w:sz w:val="20"/>
                 <w:szCs w:val="18"/>
                 <w:lang w:val="en-US" w:eastAsia="zh-CN"/>
               </w:rPr>
-              <w:t>Eg</w:t>
-            </w:r>
-            <w:proofErr w:type="spellEnd"/>
-            <w:r>
-              <w:rPr>
-                <w:rStyle w:val="s1"/>
-                <w:rFonts w:ascii="Calibri" w:hAnsi="Calibri" w:cs="Times New Roman"/>
-                <w:b w:val="0"/>
-                <w:color w:val="000000" w:themeColor="text1"/>
-                <w:sz w:val="20"/>
-                <w:szCs w:val="18"/>
-                <w:lang w:val="en-US" w:eastAsia="zh-CN"/>
-              </w:rPr>
-              <w:t>. Overheating of robot motherboard</w:t>
+              <w:t>Eg. Overheating of robot motherboard</w:t>
             </w:r>
             <w:r>
               <w:rPr>
                 <w:rStyle w:val="s1"/>
                 <w:rFonts w:ascii="Calibri" w:hAnsi="Calibri" w:cs="Times New Roman"/>
                 <w:b w:val="0"/>
+                <w:i/>
                 <w:color w:val="000000" w:themeColor="text1"/>
                 <w:sz w:val="20"/>
                 <w:szCs w:val="18"/>
@@ -4317,20 +4469,8 @@
           <w:sz w:val="20"/>
           <w:szCs w:val="18"/>
         </w:rPr>
-        <w:t xml:space="preserve">Libraries: </w:t>
-      </w:r>
-      <w:proofErr w:type="spellStart"/>
-      <w:r>
-        <w:rPr>
-          <w:rStyle w:val="s1"/>
-          <w:rFonts w:ascii="Calibri" w:hAnsi="Calibri"/>
-          <w:color w:val="000000" w:themeColor="text1"/>
-          <w:sz w:val="20"/>
-          <w:szCs w:val="18"/>
-        </w:rPr>
-        <w:t>GoPiGo</w:t>
-      </w:r>
-      <w:proofErr w:type="spellEnd"/>
+        <w:t>Libraries: GoPiGo</w:t>
+      </w:r>
     </w:p>
     <w:p>
       <w:pPr>
@@ -7777,7 +7917,7 @@
     <w:next w:val="Normal"/>
     <w:autoRedefine/>
     <w:qFormat/>
-    <w:rsid w:val="004416E0"/>
+    <w:rsid w:val="000B51AA"/>
     <w:pPr>
       <w:keepNext/>
       <w:spacing w:before="240" w:after="60"/>
@@ -7785,11 +7925,12 @@
       <w:outlineLvl w:val="0"/>
     </w:pPr>
     <w:rPr>
-      <w:rFonts w:ascii="Arial" w:hAnsi="Arial" w:cs="Arial"/>
+      <w:rFonts w:ascii="Calibri" w:hAnsi="Calibri" w:cs="Arial"/>
       <w:b/>
       <w:kern w:val="32"/>
       <w:sz w:val="28"/>
       <w:szCs w:val="32"/>
+      <w:u w:val="single"/>
       <w:lang w:eastAsia="en-US"/>
     </w:rPr>
   </w:style>
@@ -9368,7 +9509,7 @@
 </file>
 
 <file path=customXml/itemProps1.xml><?xml version="1.0" encoding="utf-8"?>
-<ds:datastoreItem xmlns:ds="http://schemas.openxmlformats.org/officeDocument/2006/customXml" ds:itemID="{EC588251-D9F3-1A4D-BE3F-242796C582B9}">
+<ds:datastoreItem xmlns:ds="http://schemas.openxmlformats.org/officeDocument/2006/customXml" ds:itemID="{62771E9C-49FC-DD48-B6C8-D552A5D2B8C1}">
   <ds:schemaRefs>
     <ds:schemaRef ds:uri="http://schemas.openxmlformats.org/officeDocument/2006/bibliography"/>
   </ds:schemaRefs>

</xml_diff>